<commit_message>
Relation between Cohen's d and Shieh's d
</commit_message>
<xml_diff>
--- a/Mathematical study of Shieh's d/Relation between Shieh and Cohen when n1=n2.docx
+++ b/Mathematical study of Shieh's d/Relation between Shieh and Cohen when n1=n2.docx
@@ -655,14 +655,7 @@
                                   <w:rFonts w:ascii="Cambria Math" w:hAnsi="Cambria Math"/>
                                   <w:lang w:val="fr-FR"/>
                                 </w:rPr>
-                                <m:t>(</m:t>
-                              </m:r>
-                              <m:r>
-                                <w:rPr>
-                                  <w:rFonts w:ascii="Cambria Math" w:hAnsi="Cambria Math"/>
-                                  <w:lang w:val="fr-FR"/>
-                                </w:rPr>
-                                <m:t>σ</m:t>
+                                <m:t>(σ</m:t>
                               </m:r>
                             </m:e>
                             <m:sub>
@@ -966,14 +959,7 @@
                               <w:rFonts w:ascii="Cambria Math" w:hAnsi="Cambria Math"/>
                               <w:lang w:val="fr-FR"/>
                             </w:rPr>
-                            <m:t>)×</m:t>
-                          </m:r>
-                          <m:r>
-                            <w:rPr>
-                              <w:rFonts w:ascii="Cambria Math" w:hAnsi="Cambria Math"/>
-                              <w:lang w:val="fr-FR"/>
-                            </w:rPr>
-                            <m:t>2</m:t>
+                            <m:t>)×2</m:t>
                           </m:r>
                           <m:r>
                             <w:rPr>
@@ -1836,14 +1822,7 @@
                               <w:rFonts w:ascii="Cambria Math" w:hAnsi="Cambria Math"/>
                               <w:lang w:val="fr-FR"/>
                             </w:rPr>
-                            <m:t>+</m:t>
-                          </m:r>
-                          <m:r>
-                            <w:rPr>
-                              <w:rFonts w:ascii="Cambria Math" w:hAnsi="Cambria Math"/>
-                              <w:lang w:val="fr-FR"/>
-                            </w:rPr>
-                            <m:t>(</m:t>
+                            <m:t>+(</m:t>
                           </m:r>
                           <m:sSub>
                             <m:sSubPr>
@@ -2061,14 +2040,7 @@
                                   <w:rFonts w:ascii="Cambria Math" w:hAnsi="Cambria Math"/>
                                   <w:lang w:val="fr-FR"/>
                                 </w:rPr>
-                                <m:t>n</m:t>
-                              </m:r>
-                              <m:r>
-                                <w:rPr>
-                                  <w:rFonts w:ascii="Cambria Math" w:hAnsi="Cambria Math"/>
-                                  <w:lang w:val="fr-FR"/>
-                                </w:rPr>
-                                <m:t>-1</m:t>
+                                <m:t>n-1</m:t>
                               </m:r>
                             </m:e>
                           </m:d>
@@ -2077,14 +2049,7 @@
                               <w:rFonts w:ascii="Cambria Math" w:hAnsi="Cambria Math"/>
                               <w:lang w:val="fr-FR"/>
                             </w:rPr>
-                            <m:t>×</m:t>
-                          </m:r>
-                          <m:r>
-                            <w:rPr>
-                              <w:rFonts w:ascii="Cambria Math" w:hAnsi="Cambria Math"/>
-                              <w:lang w:val="fr-FR"/>
-                            </w:rPr>
-                            <m:t>(</m:t>
+                            <m:t>×(</m:t>
                           </m:r>
                           <m:sSubSup>
                             <m:sSubSupPr>
@@ -2450,14 +2415,7 @@
                               <w:rFonts w:ascii="Cambria Math" w:hAnsi="Cambria Math"/>
                               <w:lang w:val="fr-FR"/>
                             </w:rPr>
-                            <m:t>2n</m:t>
-                          </m:r>
-                          <m:r>
-                            <w:rPr>
-                              <w:rFonts w:ascii="Cambria Math" w:hAnsi="Cambria Math"/>
-                              <w:lang w:val="fr-FR"/>
-                            </w:rPr>
-                            <m:t>-2</m:t>
+                            <m:t>2n-2</m:t>
                           </m:r>
                         </m:den>
                       </m:f>
@@ -2571,14 +2529,7 @@
                 <w:rFonts w:eastAsiaTheme="minorEastAsia"/>
                 <w:lang w:val="fr-FR"/>
               </w:rPr>
-              <w:t xml:space="preserve">                                 </w:t>
-            </w:r>
-            <w:r>
-              <w:rPr>
-                <w:rFonts w:eastAsiaTheme="minorEastAsia"/>
-                <w:lang w:val="fr-FR"/>
-              </w:rPr>
-              <w:t xml:space="preserve">= </w:t>
+              <w:t xml:space="preserve">                                 = </w:t>
             </w:r>
             <m:oMath>
               <m:f>
@@ -2809,14 +2760,7 @@
                               <w:rFonts w:ascii="Cambria Math" w:hAnsi="Cambria Math"/>
                               <w:lang w:val="fr-FR"/>
                             </w:rPr>
-                            <m:t>2</m:t>
-                          </m:r>
-                          <m:r>
-                            <w:rPr>
-                              <w:rFonts w:ascii="Cambria Math" w:hAnsi="Cambria Math"/>
-                              <w:lang w:val="fr-FR"/>
-                            </w:rPr>
-                            <m:t>×</m:t>
+                            <m:t>2×</m:t>
                           </m:r>
                           <m:r>
                             <w:rPr>
@@ -2824,23 +2768,7 @@
                               <w:color w:val="FF0000"/>
                               <w:lang w:val="fr-FR"/>
                             </w:rPr>
-                            <m:t>(</m:t>
-                          </m:r>
-                          <m:r>
-                            <w:rPr>
-                              <w:rFonts w:ascii="Cambria Math" w:hAnsi="Cambria Math"/>
-                              <w:color w:val="FF0000"/>
-                              <w:lang w:val="fr-FR"/>
-                            </w:rPr>
-                            <m:t>n-</m:t>
-                          </m:r>
-                          <m:r>
-                            <w:rPr>
-                              <w:rFonts w:ascii="Cambria Math" w:hAnsi="Cambria Math"/>
-                              <w:color w:val="FF0000"/>
-                              <w:lang w:val="fr-FR"/>
-                            </w:rPr>
-                            <m:t>1)</m:t>
+                            <m:t>(n-1)</m:t>
                           </m:r>
                         </m:den>
                       </m:f>
@@ -2869,14 +2797,7 @@
                 <w:rFonts w:eastAsiaTheme="minorEastAsia"/>
                 <w:lang w:val="fr-FR"/>
               </w:rPr>
-              <w:t xml:space="preserve">                                 </w:t>
-            </w:r>
-            <w:r>
-              <w:rPr>
-                <w:rFonts w:eastAsiaTheme="minorEastAsia"/>
-                <w:lang w:val="fr-FR"/>
-              </w:rPr>
-              <w:t xml:space="preserve">= </w:t>
+              <w:t xml:space="preserve">                                 = </w:t>
             </w:r>
             <m:oMath>
               <m:f>
@@ -3382,17 +3303,7 @@
                   <w:rFonts w:ascii="Cambria Math" w:hAnsi="Cambria Math" w:cstheme="minorHAnsi"/>
                   <w:lang w:val="fr-FR"/>
                 </w:rPr>
-                <m:t>δ</m:t>
-              </m:r>
-              <m:r>
-                <m:rPr>
-                  <m:sty m:val="p"/>
-                </m:rPr>
-                <w:rPr>
-                  <w:rFonts w:ascii="Cambria Math" w:hAnsi="Cambria Math" w:cstheme="minorHAnsi"/>
-                  <w:lang w:val="fr-FR"/>
-                </w:rPr>
-                <m:t>=</m:t>
+                <m:t>δ=</m:t>
               </m:r>
               <m:f>
                 <m:fPr>
@@ -3740,25 +3651,7 @@
                 <w:b/>
                 <w:lang w:val="fr-FR"/>
               </w:rPr>
-              <w:t xml:space="preserve"> </w:t>
-            </w:r>
-            <w:proofErr w:type="spellStart"/>
-            <w:r>
-              <w:rPr>
-                <w:rFonts w:ascii="Calibri" w:eastAsia="Calibri" w:hAnsi="Calibri" w:cs="Times New Roman"/>
-                <w:b/>
-                <w:lang w:val="fr-FR"/>
-              </w:rPr>
-              <w:t>Shieh’s</w:t>
-            </w:r>
-            <w:proofErr w:type="spellEnd"/>
-            <w:r>
-              <w:rPr>
-                <w:rFonts w:ascii="Calibri" w:eastAsia="Calibri" w:hAnsi="Calibri" w:cs="Times New Roman"/>
-                <w:b/>
-                <w:lang w:val="fr-FR"/>
-              </w:rPr>
-              <w:t xml:space="preserve"> </w:t>
+              <w:t xml:space="preserve"> Shieh’s </w:t>
             </w:r>
             <m:oMath>
               <m:r>
@@ -3985,14 +3878,7 @@
                   <w:rFonts w:ascii="Cambria Math" w:hAnsi="Cambria Math"/>
                   <w:lang w:val="fr-FR"/>
                 </w:rPr>
-                <m:t xml:space="preserve"> </m:t>
-              </m:r>
-              <m:r>
-                <w:rPr>
-                  <w:rFonts w:ascii="Cambria Math" w:hAnsi="Cambria Math"/>
-                  <w:lang w:val="fr-FR"/>
-                </w:rPr>
-                <m:t xml:space="preserve"> </m:t>
+                <m:t xml:space="preserve">  </m:t>
               </m:r>
             </m:oMath>
             <w:r>
@@ -4012,8 +3898,2521 @@
           <w:lang w:val="fr-FR"/>
         </w:rPr>
       </w:pPr>
+    </w:p>
+    <w:p>
+      <w:pPr>
+        <w:rPr>
+          <w:lang w:val="fr-FR"/>
+        </w:rPr>
+      </w:pPr>
+      <w:r>
+        <w:rPr>
+          <w:lang w:val="fr-FR"/>
+        </w:rPr>
+        <w:br w:type="page"/>
+      </w:r>
+    </w:p>
+    <w:p>
+      <w:pPr>
+        <w:pStyle w:val="Titre1"/>
+        <w:pBdr>
+          <w:top w:val="single" w:sz="4" w:space="1" w:color="auto"/>
+          <w:left w:val="single" w:sz="4" w:space="4" w:color="auto"/>
+          <w:bottom w:val="single" w:sz="4" w:space="1" w:color="auto"/>
+          <w:right w:val="single" w:sz="4" w:space="4" w:color="auto"/>
+        </w:pBdr>
+        <w:jc w:val="center"/>
+        <w:rPr>
+          <w:lang w:val="fr-FR"/>
+        </w:rPr>
+      </w:pPr>
+      <w:r>
+        <w:rPr>
+          <w:lang w:val="fr-FR"/>
+        </w:rPr>
+        <w:lastRenderedPageBreak/>
+        <w:t xml:space="preserve">Relation </w:t>
+      </w:r>
+      <w:proofErr w:type="spellStart"/>
+      <w:r>
+        <w:rPr>
+          <w:lang w:val="fr-FR"/>
+        </w:rPr>
+        <w:t>between</w:t>
+      </w:r>
+      <w:proofErr w:type="spellEnd"/>
+      <w:r>
+        <w:rPr>
+          <w:lang w:val="fr-FR"/>
+        </w:rPr>
+        <w:t xml:space="preserve"> </w:t>
+      </w:r>
+      <w:proofErr w:type="spellStart"/>
+      <w:r>
+        <w:rPr>
+          <w:lang w:val="fr-FR"/>
+        </w:rPr>
+        <w:t>Shieh’s</w:t>
+      </w:r>
+      <w:proofErr w:type="spellEnd"/>
+      <w:r>
+        <w:rPr>
+          <w:lang w:val="fr-FR"/>
+        </w:rPr>
+        <w:t xml:space="preserve"> d and </w:t>
+      </w:r>
+      <w:proofErr w:type="spellStart"/>
+      <w:r>
+        <w:rPr>
+          <w:lang w:val="fr-FR"/>
+        </w:rPr>
+        <w:t>Cohen’s</w:t>
+      </w:r>
+      <w:proofErr w:type="spellEnd"/>
+      <w:r>
+        <w:rPr>
+          <w:lang w:val="fr-FR"/>
+        </w:rPr>
+        <w:t xml:space="preserve"> d, </w:t>
+      </w:r>
+      <w:proofErr w:type="spellStart"/>
+      <w:r>
+        <w:rPr>
+          <w:lang w:val="fr-FR"/>
+        </w:rPr>
+        <w:t>whatever</w:t>
+      </w:r>
+      <w:proofErr w:type="spellEnd"/>
+      <w:r>
+        <w:rPr>
+          <w:lang w:val="fr-FR"/>
+        </w:rPr>
+        <w:t xml:space="preserve"> n</w:t>
+      </w:r>
+      <w:r>
+        <w:rPr>
+          <w:vertAlign w:val="subscript"/>
+          <w:lang w:val="fr-FR"/>
+        </w:rPr>
+        <w:t>1</w:t>
+      </w:r>
+      <w:r>
+        <w:rPr>
+          <w:lang w:val="fr-FR"/>
+        </w:rPr>
+        <w:t>=n</w:t>
+      </w:r>
+      <w:r>
+        <w:rPr>
+          <w:vertAlign w:val="subscript"/>
+          <w:lang w:val="fr-FR"/>
+        </w:rPr>
+        <w:t>2</w:t>
+      </w:r>
+      <w:r>
+        <w:rPr>
+          <w:lang w:val="fr-FR"/>
+        </w:rPr>
+        <w:t xml:space="preserve"> or not</w:t>
+      </w:r>
+      <w:r>
+        <w:rPr>
+          <w:lang w:val="fr-FR"/>
+        </w:rPr>
+        <w:t xml:space="preserve">, </w:t>
+      </w:r>
+      <w:proofErr w:type="spellStart"/>
+      <w:r>
+        <w:rPr>
+          <w:lang w:val="fr-FR"/>
+        </w:rPr>
+        <w:t>when</w:t>
+      </w:r>
+      <w:proofErr w:type="spellEnd"/>
+      <w:r>
+        <w:rPr>
+          <w:lang w:val="fr-FR"/>
+        </w:rPr>
+        <w:t xml:space="preserve"> sd1=sd2</w:t>
+      </w:r>
+    </w:p>
+    <w:p>
+      <w:pPr>
+        <w:spacing w:after="0"/>
+        <w:rPr>
+          <w:lang w:val="fr-FR"/>
+        </w:rPr>
+      </w:pPr>
+    </w:p>
+    <w:p>
+      <w:pPr>
+        <w:rPr>
+          <w:lang w:val="fr-FR"/>
+        </w:rPr>
+      </w:pPr>
+      <w:proofErr w:type="spellStart"/>
+      <w:r>
+        <w:rPr>
+          <w:b/>
+          <w:u w:val="single"/>
+          <w:lang w:val="fr-FR"/>
+        </w:rPr>
+        <w:t>When</w:t>
+      </w:r>
+      <w:proofErr w:type="spellEnd"/>
+      <w:r>
+        <w:rPr>
+          <w:b/>
+          <w:u w:val="single"/>
+          <w:lang w:val="fr-FR"/>
+        </w:rPr>
+        <w:t xml:space="preserve"> sd1=sd2</w:t>
+      </w:r>
+      <w:r>
+        <w:rPr>
+          <w:lang w:val="fr-FR"/>
+        </w:rPr>
+        <w:t xml:space="preserve">, </w:t>
+      </w:r>
+      <w:proofErr w:type="spellStart"/>
+      <w:r>
+        <w:rPr>
+          <w:lang w:val="fr-FR"/>
+        </w:rPr>
+        <w:t>Shieh’s</w:t>
+      </w:r>
+      <w:proofErr w:type="spellEnd"/>
+      <w:r>
+        <w:rPr>
+          <w:lang w:val="fr-FR"/>
+        </w:rPr>
+        <w:t xml:space="preserve"> d </w:t>
+      </w:r>
+      <w:proofErr w:type="spellStart"/>
+      <w:r>
+        <w:rPr>
+          <w:lang w:val="fr-FR"/>
+        </w:rPr>
+        <w:t>can</w:t>
+      </w:r>
+      <w:proofErr w:type="spellEnd"/>
+      <w:r>
+        <w:rPr>
+          <w:lang w:val="fr-FR"/>
+        </w:rPr>
+        <w:t xml:space="preserve"> </w:t>
+      </w:r>
+      <w:proofErr w:type="spellStart"/>
+      <w:r>
+        <w:rPr>
+          <w:lang w:val="fr-FR"/>
+        </w:rPr>
+        <w:t>be</w:t>
+      </w:r>
+      <w:proofErr w:type="spellEnd"/>
+      <w:r>
+        <w:rPr>
+          <w:lang w:val="fr-FR"/>
+        </w:rPr>
+        <w:t xml:space="preserve"> </w:t>
+      </w:r>
+      <w:proofErr w:type="spellStart"/>
+      <w:r>
+        <w:rPr>
+          <w:lang w:val="fr-FR"/>
+        </w:rPr>
+        <w:t>expressed</w:t>
+      </w:r>
+      <w:proofErr w:type="spellEnd"/>
+      <w:r>
+        <w:rPr>
+          <w:lang w:val="fr-FR"/>
+        </w:rPr>
+        <w:t xml:space="preserve"> as a </w:t>
+      </w:r>
+      <w:proofErr w:type="spellStart"/>
+      <w:r>
+        <w:rPr>
+          <w:lang w:val="fr-FR"/>
+        </w:rPr>
+        <w:t>function</w:t>
+      </w:r>
+      <w:proofErr w:type="spellEnd"/>
+      <w:r>
+        <w:rPr>
+          <w:lang w:val="fr-FR"/>
+        </w:rPr>
+        <w:t xml:space="preserve"> of the n-ratio : </w:t>
+      </w:r>
+    </w:p>
+    <w:p>
+      <w:pPr>
+        <w:rPr>
+          <w:lang w:val="fr-FR"/>
+        </w:rPr>
+      </w:pPr>
+      <m:oMathPara>
+        <m:oMath>
+          <m:r>
+            <w:rPr>
+              <w:rFonts w:ascii="Cambria Math" w:hAnsi="Cambria Math"/>
+              <w:lang w:val="fr-FR"/>
+            </w:rPr>
+            <m:t>shieh=</m:t>
+          </m:r>
+          <m:f>
+            <m:fPr>
+              <m:ctrlPr>
+                <w:rPr>
+                  <w:rFonts w:ascii="Cambria Math" w:hAnsi="Cambria Math"/>
+                  <w:i/>
+                  <w:lang w:val="fr-FR"/>
+                </w:rPr>
+              </m:ctrlPr>
+            </m:fPr>
+            <m:num>
+              <m:r>
+                <w:rPr>
+                  <w:rFonts w:ascii="Cambria Math" w:hAnsi="Cambria Math"/>
+                  <w:lang w:val="fr-FR"/>
+                </w:rPr>
+                <m:t>(</m:t>
+              </m:r>
+              <m:sSub>
+                <m:sSubPr>
+                  <m:ctrlPr>
+                    <w:rPr>
+                      <w:rFonts w:ascii="Cambria Math" w:hAnsi="Cambria Math"/>
+                      <w:i/>
+                      <w:lang w:val="fr-FR"/>
+                    </w:rPr>
+                  </m:ctrlPr>
+                </m:sSubPr>
+                <m:e>
+                  <m:r>
+                    <w:rPr>
+                      <w:rFonts w:ascii="Cambria Math" w:hAnsi="Cambria Math"/>
+                      <w:lang w:val="fr-FR"/>
+                    </w:rPr>
+                    <m:t>m</m:t>
+                  </m:r>
+                </m:e>
+                <m:sub>
+                  <m:r>
+                    <w:rPr>
+                      <w:rFonts w:ascii="Cambria Math" w:hAnsi="Cambria Math"/>
+                      <w:lang w:val="fr-FR"/>
+                    </w:rPr>
+                    <m:t>1</m:t>
+                  </m:r>
+                </m:sub>
+              </m:sSub>
+              <m:r>
+                <w:rPr>
+                  <w:rFonts w:ascii="Cambria Math" w:hAnsi="Cambria Math"/>
+                  <w:lang w:val="fr-FR"/>
+                </w:rPr>
+                <m:t>-</m:t>
+              </m:r>
+              <m:sSub>
+                <m:sSubPr>
+                  <m:ctrlPr>
+                    <w:rPr>
+                      <w:rFonts w:ascii="Cambria Math" w:hAnsi="Cambria Math"/>
+                      <w:i/>
+                      <w:lang w:val="fr-FR"/>
+                    </w:rPr>
+                  </m:ctrlPr>
+                </m:sSubPr>
+                <m:e>
+                  <m:r>
+                    <w:rPr>
+                      <w:rFonts w:ascii="Cambria Math" w:hAnsi="Cambria Math"/>
+                      <w:lang w:val="fr-FR"/>
+                    </w:rPr>
+                    <m:t>m</m:t>
+                  </m:r>
+                </m:e>
+                <m:sub>
+                  <m:r>
+                    <w:rPr>
+                      <w:rFonts w:ascii="Cambria Math" w:hAnsi="Cambria Math"/>
+                      <w:lang w:val="fr-FR"/>
+                    </w:rPr>
+                    <m:t>2</m:t>
+                  </m:r>
+                </m:sub>
+              </m:sSub>
+              <m:r>
+                <w:rPr>
+                  <w:rFonts w:ascii="Cambria Math" w:hAnsi="Cambria Math"/>
+                  <w:lang w:val="fr-FR"/>
+                </w:rPr>
+                <m:t>)×</m:t>
+              </m:r>
+              <m:rad>
+                <m:radPr>
+                  <m:degHide m:val="1"/>
+                  <m:ctrlPr>
+                    <w:rPr>
+                      <w:rFonts w:ascii="Cambria Math" w:hAnsi="Cambria Math"/>
+                      <w:i/>
+                      <w:lang w:val="fr-FR"/>
+                    </w:rPr>
+                  </m:ctrlPr>
+                </m:radPr>
+                <m:deg/>
+                <m:e>
+                  <m:r>
+                    <w:rPr>
+                      <w:rFonts w:ascii="Cambria Math" w:hAnsi="Cambria Math"/>
+                      <w:lang w:val="fr-FR"/>
+                    </w:rPr>
+                    <m:t>nratio</m:t>
+                  </m:r>
+                </m:e>
+              </m:rad>
+            </m:num>
+            <m:den>
+              <m:d>
+                <m:dPr>
+                  <m:ctrlPr>
+                    <w:rPr>
+                      <w:rFonts w:ascii="Cambria Math" w:hAnsi="Cambria Math"/>
+                      <w:i/>
+                      <w:lang w:val="fr-FR"/>
+                    </w:rPr>
+                  </m:ctrlPr>
+                </m:dPr>
+                <m:e>
+                  <m:r>
+                    <w:rPr>
+                      <w:rFonts w:ascii="Cambria Math" w:hAnsi="Cambria Math"/>
+                      <w:lang w:val="fr-FR"/>
+                    </w:rPr>
+                    <m:t>nratio+1</m:t>
+                  </m:r>
+                </m:e>
+              </m:d>
+              <m:r>
+                <w:rPr>
+                  <w:rFonts w:ascii="Cambria Math" w:hAnsi="Cambria Math"/>
+                  <w:lang w:val="fr-FR"/>
+                </w:rPr>
+                <m:t>*sd</m:t>
+              </m:r>
+            </m:den>
+          </m:f>
+        </m:oMath>
+      </m:oMathPara>
+    </w:p>
+    <w:p>
+      <w:pPr>
+        <w:rPr>
+          <w:lang w:val="fr-FR"/>
+        </w:rPr>
+      </w:pPr>
+      <w:proofErr w:type="spellStart"/>
+      <w:r>
+        <w:rPr>
+          <w:lang w:val="fr-FR"/>
+        </w:rPr>
+        <w:t>We</w:t>
+      </w:r>
+      <w:proofErr w:type="spellEnd"/>
+      <w:r>
+        <w:rPr>
+          <w:lang w:val="fr-FR"/>
+        </w:rPr>
+        <w:t xml:space="preserve"> know </w:t>
+      </w:r>
+      <w:proofErr w:type="spellStart"/>
+      <w:r>
+        <w:rPr>
+          <w:lang w:val="fr-FR"/>
+        </w:rPr>
+        <w:t>that</w:t>
+      </w:r>
+      <w:proofErr w:type="spellEnd"/>
+      <w:r>
+        <w:rPr>
+          <w:lang w:val="fr-FR"/>
+        </w:rPr>
+        <w:t xml:space="preserve"> the </w:t>
+      </w:r>
+      <w:proofErr w:type="spellStart"/>
+      <w:r>
+        <w:rPr>
+          <w:lang w:val="fr-FR"/>
+        </w:rPr>
+        <w:t>biggest</w:t>
+      </w:r>
+      <w:proofErr w:type="spellEnd"/>
+      <w:r>
+        <w:rPr>
+          <w:lang w:val="fr-FR"/>
+        </w:rPr>
+        <w:t xml:space="preserve"> </w:t>
+      </w:r>
+      <w:proofErr w:type="spellStart"/>
+      <w:r>
+        <w:rPr>
+          <w:lang w:val="fr-FR"/>
+        </w:rPr>
+        <w:t>shieh’s</w:t>
+      </w:r>
+      <w:proofErr w:type="spellEnd"/>
+      <w:r>
+        <w:rPr>
+          <w:lang w:val="fr-FR"/>
+        </w:rPr>
+        <w:t xml:space="preserve"> d </w:t>
+      </w:r>
+      <w:proofErr w:type="spellStart"/>
+      <w:r>
+        <w:rPr>
+          <w:lang w:val="fr-FR"/>
+        </w:rPr>
+        <w:t>is</w:t>
+      </w:r>
+      <w:proofErr w:type="spellEnd"/>
+      <w:r>
+        <w:rPr>
+          <w:lang w:val="fr-FR"/>
+        </w:rPr>
+        <w:t xml:space="preserve"> </w:t>
+      </w:r>
+      <w:proofErr w:type="spellStart"/>
+      <w:r>
+        <w:rPr>
+          <w:lang w:val="fr-FR"/>
+        </w:rPr>
+        <w:t>obtained</w:t>
+      </w:r>
+      <w:proofErr w:type="spellEnd"/>
+      <w:r>
+        <w:rPr>
+          <w:lang w:val="fr-FR"/>
+        </w:rPr>
+        <w:t xml:space="preserve"> </w:t>
+      </w:r>
+      <w:proofErr w:type="spellStart"/>
+      <w:r>
+        <w:rPr>
+          <w:lang w:val="fr-FR"/>
+        </w:rPr>
+        <w:t>when</w:t>
+      </w:r>
+      <w:proofErr w:type="spellEnd"/>
+      <w:r>
+        <w:rPr>
+          <w:lang w:val="fr-FR"/>
+        </w:rPr>
+        <w:t xml:space="preserve"> n1=n2. In </w:t>
+      </w:r>
+      <w:proofErr w:type="spellStart"/>
+      <w:r>
+        <w:rPr>
+          <w:lang w:val="fr-FR"/>
+        </w:rPr>
+        <w:t>that</w:t>
+      </w:r>
+      <w:proofErr w:type="spellEnd"/>
+      <w:r>
+        <w:rPr>
+          <w:lang w:val="fr-FR"/>
+        </w:rPr>
+        <w:t xml:space="preserve"> case :</w:t>
+      </w:r>
+    </w:p>
+    <w:p>
+      <w:pPr>
+        <w:jc w:val="center"/>
+        <w:rPr>
+          <w:rFonts w:eastAsiaTheme="minorEastAsia"/>
+          <w:lang w:val="fr-FR"/>
+        </w:rPr>
+      </w:pPr>
+      <w:proofErr w:type="spellStart"/>
+      <w:r>
+        <w:rPr>
+          <w:lang w:val="fr-FR"/>
+        </w:rPr>
+        <w:t>Shieh</w:t>
+      </w:r>
+      <w:proofErr w:type="spellEnd"/>
+      <w:r>
+        <w:rPr>
+          <w:lang w:val="fr-FR"/>
+        </w:rPr>
+        <w:t>=</w:t>
+      </w:r>
+      <m:oMath>
+        <m:f>
+          <m:fPr>
+            <m:ctrlPr>
+              <w:rPr>
+                <w:rFonts w:ascii="Cambria Math" w:hAnsi="Cambria Math"/>
+                <w:i/>
+                <w:lang w:val="fr-FR"/>
+              </w:rPr>
+            </m:ctrlPr>
+          </m:fPr>
+          <m:num>
+            <m:r>
+              <w:rPr>
+                <w:rFonts w:ascii="Cambria Math" w:hAnsi="Cambria Math"/>
+                <w:lang w:val="fr-FR"/>
+              </w:rPr>
+              <m:t>(</m:t>
+            </m:r>
+            <m:sSub>
+              <m:sSubPr>
+                <m:ctrlPr>
+                  <w:rPr>
+                    <w:rFonts w:ascii="Cambria Math" w:hAnsi="Cambria Math"/>
+                    <w:i/>
+                    <w:lang w:val="fr-FR"/>
+                  </w:rPr>
+                </m:ctrlPr>
+              </m:sSubPr>
+              <m:e>
+                <m:r>
+                  <w:rPr>
+                    <w:rFonts w:ascii="Cambria Math" w:hAnsi="Cambria Math"/>
+                    <w:lang w:val="fr-FR"/>
+                  </w:rPr>
+                  <m:t>m</m:t>
+                </m:r>
+              </m:e>
+              <m:sub>
+                <m:r>
+                  <w:rPr>
+                    <w:rFonts w:ascii="Cambria Math" w:hAnsi="Cambria Math"/>
+                    <w:lang w:val="fr-FR"/>
+                  </w:rPr>
+                  <m:t>1</m:t>
+                </m:r>
+              </m:sub>
+            </m:sSub>
+            <m:r>
+              <w:rPr>
+                <w:rFonts w:ascii="Cambria Math" w:hAnsi="Cambria Math"/>
+                <w:lang w:val="fr-FR"/>
+              </w:rPr>
+              <m:t>-</m:t>
+            </m:r>
+            <m:sSub>
+              <m:sSubPr>
+                <m:ctrlPr>
+                  <w:rPr>
+                    <w:rFonts w:ascii="Cambria Math" w:hAnsi="Cambria Math"/>
+                    <w:i/>
+                    <w:lang w:val="fr-FR"/>
+                  </w:rPr>
+                </m:ctrlPr>
+              </m:sSubPr>
+              <m:e>
+                <m:r>
+                  <w:rPr>
+                    <w:rFonts w:ascii="Cambria Math" w:hAnsi="Cambria Math"/>
+                    <w:lang w:val="fr-FR"/>
+                  </w:rPr>
+                  <m:t>m</m:t>
+                </m:r>
+              </m:e>
+              <m:sub>
+                <m:r>
+                  <w:rPr>
+                    <w:rFonts w:ascii="Cambria Math" w:hAnsi="Cambria Math"/>
+                    <w:lang w:val="fr-FR"/>
+                  </w:rPr>
+                  <m:t>2</m:t>
+                </m:r>
+              </m:sub>
+            </m:sSub>
+            <m:r>
+              <w:rPr>
+                <w:rFonts w:ascii="Cambria Math" w:hAnsi="Cambria Math"/>
+                <w:lang w:val="fr-FR"/>
+              </w:rPr>
+              <m:t>)</m:t>
+            </m:r>
+          </m:num>
+          <m:den>
+            <m:r>
+              <w:rPr>
+                <w:rFonts w:ascii="Cambria Math" w:hAnsi="Cambria Math"/>
+                <w:lang w:val="fr-FR"/>
+              </w:rPr>
+              <m:t>2</m:t>
+            </m:r>
+            <m:r>
+              <w:rPr>
+                <w:rFonts w:ascii="Cambria Math" w:hAnsi="Cambria Math"/>
+                <w:lang w:val="fr-FR"/>
+              </w:rPr>
+              <m:t>*sd</m:t>
+            </m:r>
+          </m:den>
+        </m:f>
+      </m:oMath>
+    </w:p>
+    <w:p>
+      <w:pPr>
+        <w:jc w:val="both"/>
+        <w:rPr>
+          <w:rFonts w:eastAsiaTheme="minorEastAsia"/>
+          <w:lang w:val="fr-FR"/>
+        </w:rPr>
+      </w:pPr>
+      <w:r>
+        <w:rPr>
+          <w:rFonts w:eastAsiaTheme="minorEastAsia"/>
+          <w:lang w:val="fr-FR"/>
+        </w:rPr>
+        <w:t xml:space="preserve">One </w:t>
+      </w:r>
+      <w:proofErr w:type="spellStart"/>
+      <w:r>
+        <w:rPr>
+          <w:rFonts w:eastAsiaTheme="minorEastAsia"/>
+          <w:lang w:val="fr-FR"/>
+        </w:rPr>
+        <w:t>can</w:t>
+      </w:r>
+      <w:proofErr w:type="spellEnd"/>
+      <w:r>
+        <w:rPr>
+          <w:rFonts w:eastAsiaTheme="minorEastAsia"/>
+          <w:lang w:val="fr-FR"/>
+        </w:rPr>
+        <w:t xml:space="preserve"> </w:t>
+      </w:r>
+      <w:proofErr w:type="spellStart"/>
+      <w:r>
+        <w:rPr>
+          <w:rFonts w:eastAsiaTheme="minorEastAsia"/>
+          <w:lang w:val="fr-FR"/>
+        </w:rPr>
+        <w:t>deduce</w:t>
+      </w:r>
+      <w:proofErr w:type="spellEnd"/>
+      <w:r>
+        <w:rPr>
+          <w:rFonts w:eastAsiaTheme="minorEastAsia"/>
+          <w:lang w:val="fr-FR"/>
+        </w:rPr>
+        <w:t xml:space="preserve"> </w:t>
+      </w:r>
+      <w:proofErr w:type="spellStart"/>
+      <w:r>
+        <w:rPr>
+          <w:rFonts w:eastAsiaTheme="minorEastAsia"/>
+          <w:lang w:val="fr-FR"/>
+        </w:rPr>
+        <w:t>that</w:t>
+      </w:r>
+      <w:proofErr w:type="spellEnd"/>
+      <w:r>
+        <w:rPr>
+          <w:rFonts w:eastAsiaTheme="minorEastAsia"/>
+          <w:lang w:val="fr-FR"/>
+        </w:rPr>
+        <w:t xml:space="preserve"> the </w:t>
+      </w:r>
+      <w:proofErr w:type="spellStart"/>
+      <w:r>
+        <w:rPr>
+          <w:rFonts w:eastAsiaTheme="minorEastAsia"/>
+          <w:lang w:val="fr-FR"/>
+        </w:rPr>
+        <w:t>required</w:t>
+      </w:r>
+      <w:proofErr w:type="spellEnd"/>
+      <w:r>
+        <w:rPr>
+          <w:rFonts w:eastAsiaTheme="minorEastAsia"/>
+          <w:lang w:val="fr-FR"/>
+        </w:rPr>
+        <w:t xml:space="preserve"> correction in </w:t>
+      </w:r>
+      <w:proofErr w:type="spellStart"/>
+      <w:r>
+        <w:rPr>
+          <w:rFonts w:eastAsiaTheme="minorEastAsia"/>
+          <w:lang w:val="fr-FR"/>
+        </w:rPr>
+        <w:t>order</w:t>
+      </w:r>
+      <w:proofErr w:type="spellEnd"/>
+      <w:r>
+        <w:rPr>
+          <w:rFonts w:eastAsiaTheme="minorEastAsia"/>
+          <w:lang w:val="fr-FR"/>
+        </w:rPr>
+        <w:t xml:space="preserve"> to </w:t>
+      </w:r>
+      <w:proofErr w:type="spellStart"/>
+      <w:r>
+        <w:rPr>
+          <w:rFonts w:eastAsiaTheme="minorEastAsia"/>
+          <w:lang w:val="fr-FR"/>
+        </w:rPr>
+        <w:t>compute</w:t>
+      </w:r>
+      <w:proofErr w:type="spellEnd"/>
+      <w:r>
+        <w:rPr>
+          <w:rFonts w:eastAsiaTheme="minorEastAsia"/>
+          <w:lang w:val="fr-FR"/>
+        </w:rPr>
+        <w:t xml:space="preserve"> </w:t>
+      </w:r>
+      <w:proofErr w:type="spellStart"/>
+      <w:r>
+        <w:rPr>
+          <w:rFonts w:eastAsiaTheme="minorEastAsia"/>
+          <w:lang w:val="fr-FR"/>
+        </w:rPr>
+        <w:t>w</w:t>
+      </w:r>
+      <w:r>
+        <w:rPr>
+          <w:rFonts w:eastAsiaTheme="minorEastAsia"/>
+          <w:lang w:val="fr-FR"/>
+        </w:rPr>
+        <w:t>hich</w:t>
+      </w:r>
+      <w:proofErr w:type="spellEnd"/>
+      <w:r>
+        <w:rPr>
+          <w:rFonts w:eastAsiaTheme="minorEastAsia"/>
+          <w:lang w:val="fr-FR"/>
+        </w:rPr>
+        <w:t xml:space="preserve"> </w:t>
+      </w:r>
+      <w:proofErr w:type="spellStart"/>
+      <w:r>
+        <w:rPr>
+          <w:rFonts w:eastAsiaTheme="minorEastAsia"/>
+          <w:lang w:val="fr-FR"/>
+        </w:rPr>
+        <w:t>measure</w:t>
+      </w:r>
+      <w:proofErr w:type="spellEnd"/>
+      <w:r>
+        <w:rPr>
+          <w:rFonts w:eastAsiaTheme="minorEastAsia"/>
+          <w:lang w:val="fr-FR"/>
+        </w:rPr>
+        <w:t xml:space="preserve"> of </w:t>
+      </w:r>
+      <w:proofErr w:type="spellStart"/>
+      <w:r>
+        <w:rPr>
+          <w:rFonts w:eastAsiaTheme="minorEastAsia"/>
+          <w:lang w:val="fr-FR"/>
+        </w:rPr>
+        <w:t>shieh</w:t>
+      </w:r>
+      <w:proofErr w:type="spellEnd"/>
+      <w:r>
+        <w:rPr>
+          <w:rFonts w:eastAsiaTheme="minorEastAsia"/>
+          <w:lang w:val="fr-FR"/>
+        </w:rPr>
+        <w:t xml:space="preserve"> </w:t>
+      </w:r>
+      <w:proofErr w:type="spellStart"/>
+      <w:r>
+        <w:rPr>
+          <w:rFonts w:eastAsiaTheme="minorEastAsia"/>
+          <w:lang w:val="fr-FR"/>
+        </w:rPr>
+        <w:t>we</w:t>
+      </w:r>
+      <w:proofErr w:type="spellEnd"/>
+      <w:r>
+        <w:rPr>
+          <w:rFonts w:eastAsiaTheme="minorEastAsia"/>
+          <w:lang w:val="fr-FR"/>
+        </w:rPr>
+        <w:t xml:space="preserve"> </w:t>
+      </w:r>
+      <w:proofErr w:type="spellStart"/>
+      <w:r>
+        <w:rPr>
+          <w:rFonts w:eastAsiaTheme="minorEastAsia"/>
+          <w:lang w:val="fr-FR"/>
+        </w:rPr>
+        <w:t>would</w:t>
+      </w:r>
+      <w:proofErr w:type="spellEnd"/>
+      <w:r>
+        <w:rPr>
+          <w:rFonts w:eastAsiaTheme="minorEastAsia"/>
+          <w:lang w:val="fr-FR"/>
+        </w:rPr>
+        <w:t xml:space="preserve"> have</w:t>
+      </w:r>
+      <w:r>
+        <w:rPr>
+          <w:rFonts w:eastAsiaTheme="minorEastAsia"/>
+          <w:lang w:val="fr-FR"/>
+        </w:rPr>
+        <w:t xml:space="preserve"> if n1 </w:t>
+      </w:r>
+      <w:proofErr w:type="spellStart"/>
+      <w:r>
+        <w:rPr>
+          <w:rFonts w:eastAsiaTheme="minorEastAsia"/>
+          <w:lang w:val="fr-FR"/>
+        </w:rPr>
+        <w:t>was</w:t>
+      </w:r>
+      <w:proofErr w:type="spellEnd"/>
+      <w:r>
+        <w:rPr>
+          <w:rFonts w:eastAsiaTheme="minorEastAsia"/>
+          <w:lang w:val="fr-FR"/>
+        </w:rPr>
+        <w:t xml:space="preserve"> </w:t>
+      </w:r>
+      <w:proofErr w:type="spellStart"/>
+      <w:r>
+        <w:rPr>
+          <w:rFonts w:eastAsiaTheme="minorEastAsia"/>
+          <w:lang w:val="fr-FR"/>
+        </w:rPr>
+        <w:t>equal</w:t>
+      </w:r>
+      <w:proofErr w:type="spellEnd"/>
+      <w:r>
+        <w:rPr>
+          <w:rFonts w:eastAsiaTheme="minorEastAsia"/>
+          <w:lang w:val="fr-FR"/>
+        </w:rPr>
+        <w:t xml:space="preserve"> to n2 </w:t>
+      </w:r>
+      <w:proofErr w:type="spellStart"/>
+      <w:r>
+        <w:rPr>
+          <w:rFonts w:eastAsiaTheme="minorEastAsia"/>
+          <w:lang w:val="fr-FR"/>
+        </w:rPr>
+        <w:t>is</w:t>
+      </w:r>
+      <w:proofErr w:type="spellEnd"/>
+      <w:r>
+        <w:rPr>
+          <w:rFonts w:eastAsiaTheme="minorEastAsia"/>
+          <w:lang w:val="fr-FR"/>
+        </w:rPr>
+        <w:t xml:space="preserve"> :</w:t>
+      </w:r>
+    </w:p>
+    <w:p>
+      <w:pPr>
+        <w:jc w:val="center"/>
+        <w:rPr>
+          <w:rFonts w:eastAsiaTheme="minorEastAsia"/>
+          <w:lang w:val="fr-FR"/>
+        </w:rPr>
+      </w:pPr>
+      <w:r>
+        <w:rPr>
+          <w:rFonts w:eastAsiaTheme="minorEastAsia"/>
+          <w:lang w:val="fr-FR"/>
+        </w:rPr>
+        <w:t xml:space="preserve">Correction = </w:t>
+      </w:r>
+      <m:oMath>
+        <m:f>
+          <m:fPr>
+            <m:ctrlPr>
+              <w:rPr>
+                <w:rFonts w:ascii="Cambria Math" w:eastAsiaTheme="minorEastAsia" w:hAnsi="Cambria Math"/>
+                <w:i/>
+                <w:lang w:val="fr-FR"/>
+              </w:rPr>
+            </m:ctrlPr>
+          </m:fPr>
+          <m:num>
+            <m:f>
+              <m:fPr>
+                <m:ctrlPr>
+                  <w:rPr>
+                    <w:rFonts w:ascii="Cambria Math" w:hAnsi="Cambria Math"/>
+                    <w:i/>
+                    <w:lang w:val="fr-FR"/>
+                  </w:rPr>
+                </m:ctrlPr>
+              </m:fPr>
+              <m:num>
+                <m:r>
+                  <w:rPr>
+                    <w:rFonts w:ascii="Cambria Math" w:hAnsi="Cambria Math"/>
+                    <w:lang w:val="fr-FR"/>
+                  </w:rPr>
+                  <m:t>(</m:t>
+                </m:r>
+                <m:sSub>
+                  <m:sSubPr>
+                    <m:ctrlPr>
+                      <w:rPr>
+                        <w:rFonts w:ascii="Cambria Math" w:hAnsi="Cambria Math"/>
+                        <w:i/>
+                        <w:lang w:val="fr-FR"/>
+                      </w:rPr>
+                    </m:ctrlPr>
+                  </m:sSubPr>
+                  <m:e>
+                    <m:r>
+                      <w:rPr>
+                        <w:rFonts w:ascii="Cambria Math" w:hAnsi="Cambria Math"/>
+                        <w:lang w:val="fr-FR"/>
+                      </w:rPr>
+                      <m:t>m</m:t>
+                    </m:r>
+                  </m:e>
+                  <m:sub>
+                    <m:r>
+                      <w:rPr>
+                        <w:rFonts w:ascii="Cambria Math" w:hAnsi="Cambria Math"/>
+                        <w:lang w:val="fr-FR"/>
+                      </w:rPr>
+                      <m:t>1</m:t>
+                    </m:r>
+                  </m:sub>
+                </m:sSub>
+                <m:r>
+                  <w:rPr>
+                    <w:rFonts w:ascii="Cambria Math" w:hAnsi="Cambria Math"/>
+                    <w:lang w:val="fr-FR"/>
+                  </w:rPr>
+                  <m:t>-</m:t>
+                </m:r>
+                <m:sSub>
+                  <m:sSubPr>
+                    <m:ctrlPr>
+                      <w:rPr>
+                        <w:rFonts w:ascii="Cambria Math" w:hAnsi="Cambria Math"/>
+                        <w:i/>
+                        <w:lang w:val="fr-FR"/>
+                      </w:rPr>
+                    </m:ctrlPr>
+                  </m:sSubPr>
+                  <m:e>
+                    <m:r>
+                      <w:rPr>
+                        <w:rFonts w:ascii="Cambria Math" w:hAnsi="Cambria Math"/>
+                        <w:lang w:val="fr-FR"/>
+                      </w:rPr>
+                      <m:t>m</m:t>
+                    </m:r>
+                  </m:e>
+                  <m:sub>
+                    <m:r>
+                      <w:rPr>
+                        <w:rFonts w:ascii="Cambria Math" w:hAnsi="Cambria Math"/>
+                        <w:lang w:val="fr-FR"/>
+                      </w:rPr>
+                      <m:t>2</m:t>
+                    </m:r>
+                  </m:sub>
+                </m:sSub>
+                <m:r>
+                  <w:rPr>
+                    <w:rFonts w:ascii="Cambria Math" w:hAnsi="Cambria Math"/>
+                    <w:lang w:val="fr-FR"/>
+                  </w:rPr>
+                  <m:t>)</m:t>
+                </m:r>
+              </m:num>
+              <m:den>
+                <m:r>
+                  <w:rPr>
+                    <w:rFonts w:ascii="Cambria Math" w:hAnsi="Cambria Math"/>
+                    <w:lang w:val="fr-FR"/>
+                  </w:rPr>
+                  <m:t>2*sd</m:t>
+                </m:r>
+              </m:den>
+            </m:f>
+          </m:num>
+          <m:den>
+            <m:f>
+              <m:fPr>
+                <m:ctrlPr>
+                  <w:rPr>
+                    <w:rFonts w:ascii="Cambria Math" w:hAnsi="Cambria Math"/>
+                    <w:i/>
+                    <w:lang w:val="fr-FR"/>
+                  </w:rPr>
+                </m:ctrlPr>
+              </m:fPr>
+              <m:num>
+                <m:r>
+                  <w:rPr>
+                    <w:rFonts w:ascii="Cambria Math" w:hAnsi="Cambria Math"/>
+                    <w:lang w:val="fr-FR"/>
+                  </w:rPr>
+                  <m:t>(</m:t>
+                </m:r>
+                <m:sSub>
+                  <m:sSubPr>
+                    <m:ctrlPr>
+                      <w:rPr>
+                        <w:rFonts w:ascii="Cambria Math" w:hAnsi="Cambria Math"/>
+                        <w:i/>
+                        <w:lang w:val="fr-FR"/>
+                      </w:rPr>
+                    </m:ctrlPr>
+                  </m:sSubPr>
+                  <m:e>
+                    <m:r>
+                      <w:rPr>
+                        <w:rFonts w:ascii="Cambria Math" w:hAnsi="Cambria Math"/>
+                        <w:lang w:val="fr-FR"/>
+                      </w:rPr>
+                      <m:t>m</m:t>
+                    </m:r>
+                  </m:e>
+                  <m:sub>
+                    <m:r>
+                      <w:rPr>
+                        <w:rFonts w:ascii="Cambria Math" w:hAnsi="Cambria Math"/>
+                        <w:lang w:val="fr-FR"/>
+                      </w:rPr>
+                      <m:t>1</m:t>
+                    </m:r>
+                  </m:sub>
+                </m:sSub>
+                <m:r>
+                  <w:rPr>
+                    <w:rFonts w:ascii="Cambria Math" w:hAnsi="Cambria Math"/>
+                    <w:lang w:val="fr-FR"/>
+                  </w:rPr>
+                  <m:t>-</m:t>
+                </m:r>
+                <m:sSub>
+                  <m:sSubPr>
+                    <m:ctrlPr>
+                      <w:rPr>
+                        <w:rFonts w:ascii="Cambria Math" w:hAnsi="Cambria Math"/>
+                        <w:i/>
+                        <w:lang w:val="fr-FR"/>
+                      </w:rPr>
+                    </m:ctrlPr>
+                  </m:sSubPr>
+                  <m:e>
+                    <m:r>
+                      <w:rPr>
+                        <w:rFonts w:ascii="Cambria Math" w:hAnsi="Cambria Math"/>
+                        <w:lang w:val="fr-FR"/>
+                      </w:rPr>
+                      <m:t>m</m:t>
+                    </m:r>
+                  </m:e>
+                  <m:sub>
+                    <m:r>
+                      <w:rPr>
+                        <w:rFonts w:ascii="Cambria Math" w:hAnsi="Cambria Math"/>
+                        <w:lang w:val="fr-FR"/>
+                      </w:rPr>
+                      <m:t>2</m:t>
+                    </m:r>
+                  </m:sub>
+                </m:sSub>
+                <m:r>
+                  <w:rPr>
+                    <w:rFonts w:ascii="Cambria Math" w:hAnsi="Cambria Math"/>
+                    <w:lang w:val="fr-FR"/>
+                  </w:rPr>
+                  <m:t>)×</m:t>
+                </m:r>
+                <m:rad>
+                  <m:radPr>
+                    <m:degHide m:val="1"/>
+                    <m:ctrlPr>
+                      <w:rPr>
+                        <w:rFonts w:ascii="Cambria Math" w:hAnsi="Cambria Math"/>
+                        <w:i/>
+                        <w:lang w:val="fr-FR"/>
+                      </w:rPr>
+                    </m:ctrlPr>
+                  </m:radPr>
+                  <m:deg/>
+                  <m:e>
+                    <m:r>
+                      <w:rPr>
+                        <w:rFonts w:ascii="Cambria Math" w:hAnsi="Cambria Math"/>
+                        <w:lang w:val="fr-FR"/>
+                      </w:rPr>
+                      <m:t>nratio</m:t>
+                    </m:r>
+                  </m:e>
+                </m:rad>
+              </m:num>
+              <m:den>
+                <m:d>
+                  <m:dPr>
+                    <m:ctrlPr>
+                      <w:rPr>
+                        <w:rFonts w:ascii="Cambria Math" w:hAnsi="Cambria Math"/>
+                        <w:i/>
+                        <w:lang w:val="fr-FR"/>
+                      </w:rPr>
+                    </m:ctrlPr>
+                  </m:dPr>
+                  <m:e>
+                    <m:r>
+                      <w:rPr>
+                        <w:rFonts w:ascii="Cambria Math" w:hAnsi="Cambria Math"/>
+                        <w:lang w:val="fr-FR"/>
+                      </w:rPr>
+                      <m:t>nratio+1</m:t>
+                    </m:r>
+                  </m:e>
+                </m:d>
+                <m:r>
+                  <w:rPr>
+                    <w:rFonts w:ascii="Cambria Math" w:hAnsi="Cambria Math"/>
+                    <w:lang w:val="fr-FR"/>
+                  </w:rPr>
+                  <m:t>*sd</m:t>
+                </m:r>
+              </m:den>
+            </m:f>
+          </m:den>
+        </m:f>
+      </m:oMath>
+      <w:r>
+        <w:rPr>
+          <w:rFonts w:eastAsiaTheme="minorEastAsia"/>
+          <w:lang w:val="fr-FR"/>
+        </w:rPr>
+        <w:t xml:space="preserve"> = </w:t>
+      </w:r>
+      <m:oMath>
+        <m:f>
+          <m:fPr>
+            <m:ctrlPr>
+              <w:rPr>
+                <w:rFonts w:ascii="Cambria Math" w:hAnsi="Cambria Math"/>
+                <w:i/>
+                <w:lang w:val="fr-FR"/>
+              </w:rPr>
+            </m:ctrlPr>
+          </m:fPr>
+          <m:num>
+            <m:r>
+              <m:rPr>
+                <m:sty m:val="bi"/>
+              </m:rPr>
+              <w:rPr>
+                <w:rFonts w:ascii="Cambria Math" w:hAnsi="Cambria Math"/>
+                <w:color w:val="00B050"/>
+                <w:lang w:val="fr-FR"/>
+              </w:rPr>
+              <m:t>(</m:t>
+            </m:r>
+            <m:sSub>
+              <m:sSubPr>
+                <m:ctrlPr>
+                  <w:rPr>
+                    <w:rFonts w:ascii="Cambria Math" w:hAnsi="Cambria Math"/>
+                    <w:b/>
+                    <w:i/>
+                    <w:color w:val="00B050"/>
+                    <w:lang w:val="fr-FR"/>
+                  </w:rPr>
+                </m:ctrlPr>
+              </m:sSubPr>
+              <m:e>
+                <m:r>
+                  <m:rPr>
+                    <m:sty m:val="bi"/>
+                  </m:rPr>
+                  <w:rPr>
+                    <w:rFonts w:ascii="Cambria Math" w:hAnsi="Cambria Math"/>
+                    <w:color w:val="00B050"/>
+                    <w:lang w:val="fr-FR"/>
+                  </w:rPr>
+                  <m:t>m</m:t>
+                </m:r>
+              </m:e>
+              <m:sub>
+                <m:r>
+                  <m:rPr>
+                    <m:sty m:val="bi"/>
+                  </m:rPr>
+                  <w:rPr>
+                    <w:rFonts w:ascii="Cambria Math" w:hAnsi="Cambria Math"/>
+                    <w:color w:val="00B050"/>
+                    <w:lang w:val="fr-FR"/>
+                  </w:rPr>
+                  <m:t>1</m:t>
+                </m:r>
+              </m:sub>
+            </m:sSub>
+            <m:r>
+              <m:rPr>
+                <m:sty m:val="bi"/>
+              </m:rPr>
+              <w:rPr>
+                <w:rFonts w:ascii="Cambria Math" w:hAnsi="Cambria Math"/>
+                <w:color w:val="00B050"/>
+                <w:lang w:val="fr-FR"/>
+              </w:rPr>
+              <m:t>-</m:t>
+            </m:r>
+            <m:sSub>
+              <m:sSubPr>
+                <m:ctrlPr>
+                  <w:rPr>
+                    <w:rFonts w:ascii="Cambria Math" w:hAnsi="Cambria Math"/>
+                    <w:b/>
+                    <w:i/>
+                    <w:color w:val="00B050"/>
+                    <w:lang w:val="fr-FR"/>
+                  </w:rPr>
+                </m:ctrlPr>
+              </m:sSubPr>
+              <m:e>
+                <m:r>
+                  <m:rPr>
+                    <m:sty m:val="bi"/>
+                  </m:rPr>
+                  <w:rPr>
+                    <w:rFonts w:ascii="Cambria Math" w:hAnsi="Cambria Math"/>
+                    <w:color w:val="00B050"/>
+                    <w:lang w:val="fr-FR"/>
+                  </w:rPr>
+                  <m:t>m</m:t>
+                </m:r>
+              </m:e>
+              <m:sub>
+                <m:r>
+                  <m:rPr>
+                    <m:sty m:val="bi"/>
+                  </m:rPr>
+                  <w:rPr>
+                    <w:rFonts w:ascii="Cambria Math" w:hAnsi="Cambria Math"/>
+                    <w:color w:val="00B050"/>
+                    <w:lang w:val="fr-FR"/>
+                  </w:rPr>
+                  <m:t>2</m:t>
+                </m:r>
+              </m:sub>
+            </m:sSub>
+            <m:r>
+              <m:rPr>
+                <m:sty m:val="bi"/>
+              </m:rPr>
+              <w:rPr>
+                <w:rFonts w:ascii="Cambria Math" w:hAnsi="Cambria Math"/>
+                <w:color w:val="00B050"/>
+                <w:lang w:val="fr-FR"/>
+              </w:rPr>
+              <m:t>)</m:t>
+            </m:r>
+          </m:num>
+          <m:den>
+            <m:r>
+              <w:rPr>
+                <w:rFonts w:ascii="Cambria Math" w:hAnsi="Cambria Math"/>
+                <w:lang w:val="fr-FR"/>
+              </w:rPr>
+              <m:t>2*</m:t>
+            </m:r>
+            <m:r>
+              <w:rPr>
+                <w:rFonts w:ascii="Cambria Math" w:hAnsi="Cambria Math"/>
+                <w:color w:val="00B0F0"/>
+                <w:lang w:val="fr-FR"/>
+              </w:rPr>
+              <m:t>sd</m:t>
+            </m:r>
+          </m:den>
+        </m:f>
+        <m:r>
+          <w:rPr>
+            <w:rFonts w:ascii="Cambria Math" w:hAnsi="Cambria Math"/>
+            <w:lang w:val="fr-FR"/>
+          </w:rPr>
+          <m:t>×</m:t>
+        </m:r>
+        <m:f>
+          <m:fPr>
+            <m:ctrlPr>
+              <w:rPr>
+                <w:rFonts w:ascii="Cambria Math" w:hAnsi="Cambria Math"/>
+                <w:i/>
+                <w:lang w:val="fr-FR"/>
+              </w:rPr>
+            </m:ctrlPr>
+          </m:fPr>
+          <m:num>
+            <m:d>
+              <m:dPr>
+                <m:ctrlPr>
+                  <w:rPr>
+                    <w:rFonts w:ascii="Cambria Math" w:hAnsi="Cambria Math"/>
+                    <w:i/>
+                    <w:lang w:val="fr-FR"/>
+                  </w:rPr>
+                </m:ctrlPr>
+              </m:dPr>
+              <m:e>
+                <m:r>
+                  <w:rPr>
+                    <w:rFonts w:ascii="Cambria Math" w:hAnsi="Cambria Math"/>
+                    <w:lang w:val="fr-FR"/>
+                  </w:rPr>
+                  <m:t>nratio+1</m:t>
+                </m:r>
+              </m:e>
+            </m:d>
+            <m:r>
+              <w:rPr>
+                <w:rFonts w:ascii="Cambria Math" w:hAnsi="Cambria Math"/>
+                <w:lang w:val="fr-FR"/>
+              </w:rPr>
+              <m:t>*</m:t>
+            </m:r>
+            <m:r>
+              <w:rPr>
+                <w:rFonts w:ascii="Cambria Math" w:hAnsi="Cambria Math"/>
+                <w:color w:val="00B0F0"/>
+                <w:lang w:val="fr-FR"/>
+              </w:rPr>
+              <m:t>sd</m:t>
+            </m:r>
+          </m:num>
+          <m:den>
+            <m:r>
+              <m:rPr>
+                <m:sty m:val="bi"/>
+              </m:rPr>
+              <w:rPr>
+                <w:rFonts w:ascii="Cambria Math" w:hAnsi="Cambria Math"/>
+                <w:color w:val="00B050"/>
+                <w:lang w:val="fr-FR"/>
+              </w:rPr>
+              <m:t>(</m:t>
+            </m:r>
+            <m:sSub>
+              <m:sSubPr>
+                <m:ctrlPr>
+                  <w:rPr>
+                    <w:rFonts w:ascii="Cambria Math" w:hAnsi="Cambria Math"/>
+                    <w:b/>
+                    <w:i/>
+                    <w:color w:val="00B050"/>
+                    <w:lang w:val="fr-FR"/>
+                  </w:rPr>
+                </m:ctrlPr>
+              </m:sSubPr>
+              <m:e>
+                <m:r>
+                  <m:rPr>
+                    <m:sty m:val="bi"/>
+                  </m:rPr>
+                  <w:rPr>
+                    <w:rFonts w:ascii="Cambria Math" w:hAnsi="Cambria Math"/>
+                    <w:color w:val="00B050"/>
+                    <w:lang w:val="fr-FR"/>
+                  </w:rPr>
+                  <m:t>m</m:t>
+                </m:r>
+              </m:e>
+              <m:sub>
+                <m:r>
+                  <m:rPr>
+                    <m:sty m:val="bi"/>
+                  </m:rPr>
+                  <w:rPr>
+                    <w:rFonts w:ascii="Cambria Math" w:hAnsi="Cambria Math"/>
+                    <w:color w:val="00B050"/>
+                    <w:lang w:val="fr-FR"/>
+                  </w:rPr>
+                  <m:t>1</m:t>
+                </m:r>
+              </m:sub>
+            </m:sSub>
+            <m:r>
+              <m:rPr>
+                <m:sty m:val="bi"/>
+              </m:rPr>
+              <w:rPr>
+                <w:rFonts w:ascii="Cambria Math" w:hAnsi="Cambria Math"/>
+                <w:color w:val="00B050"/>
+                <w:lang w:val="fr-FR"/>
+              </w:rPr>
+              <m:t>-</m:t>
+            </m:r>
+            <m:sSub>
+              <m:sSubPr>
+                <m:ctrlPr>
+                  <w:rPr>
+                    <w:rFonts w:ascii="Cambria Math" w:hAnsi="Cambria Math"/>
+                    <w:b/>
+                    <w:i/>
+                    <w:color w:val="00B050"/>
+                    <w:lang w:val="fr-FR"/>
+                  </w:rPr>
+                </m:ctrlPr>
+              </m:sSubPr>
+              <m:e>
+                <m:r>
+                  <m:rPr>
+                    <m:sty m:val="bi"/>
+                  </m:rPr>
+                  <w:rPr>
+                    <w:rFonts w:ascii="Cambria Math" w:hAnsi="Cambria Math"/>
+                    <w:color w:val="00B050"/>
+                    <w:lang w:val="fr-FR"/>
+                  </w:rPr>
+                  <m:t>m</m:t>
+                </m:r>
+              </m:e>
+              <m:sub>
+                <m:r>
+                  <m:rPr>
+                    <m:sty m:val="bi"/>
+                  </m:rPr>
+                  <w:rPr>
+                    <w:rFonts w:ascii="Cambria Math" w:hAnsi="Cambria Math"/>
+                    <w:color w:val="00B050"/>
+                    <w:lang w:val="fr-FR"/>
+                  </w:rPr>
+                  <m:t>2</m:t>
+                </m:r>
+              </m:sub>
+            </m:sSub>
+            <m:r>
+              <m:rPr>
+                <m:sty m:val="bi"/>
+              </m:rPr>
+              <w:rPr>
+                <w:rFonts w:ascii="Cambria Math" w:hAnsi="Cambria Math"/>
+                <w:color w:val="00B050"/>
+                <w:lang w:val="fr-FR"/>
+              </w:rPr>
+              <m:t>)</m:t>
+            </m:r>
+            <m:r>
+              <w:rPr>
+                <w:rFonts w:ascii="Cambria Math" w:hAnsi="Cambria Math"/>
+                <w:lang w:val="fr-FR"/>
+              </w:rPr>
+              <m:t>×</m:t>
+            </m:r>
+            <m:rad>
+              <m:radPr>
+                <m:degHide m:val="1"/>
+                <m:ctrlPr>
+                  <w:rPr>
+                    <w:rFonts w:ascii="Cambria Math" w:hAnsi="Cambria Math"/>
+                    <w:i/>
+                    <w:lang w:val="fr-FR"/>
+                  </w:rPr>
+                </m:ctrlPr>
+              </m:radPr>
+              <m:deg/>
+              <m:e>
+                <m:r>
+                  <w:rPr>
+                    <w:rFonts w:ascii="Cambria Math" w:hAnsi="Cambria Math"/>
+                    <w:lang w:val="fr-FR"/>
+                  </w:rPr>
+                  <m:t>nratio</m:t>
+                </m:r>
+              </m:e>
+            </m:rad>
+          </m:den>
+        </m:f>
+      </m:oMath>
+      <w:r>
+        <w:rPr>
+          <w:rFonts w:eastAsiaTheme="minorEastAsia"/>
+          <w:lang w:val="fr-FR"/>
+        </w:rPr>
+        <w:t xml:space="preserve"> = </w:t>
+      </w:r>
+      <m:oMath>
+        <m:f>
+          <m:fPr>
+            <m:ctrlPr>
+              <w:rPr>
+                <w:rFonts w:ascii="Cambria Math" w:hAnsi="Cambria Math"/>
+                <w:i/>
+                <w:lang w:val="fr-FR"/>
+              </w:rPr>
+            </m:ctrlPr>
+          </m:fPr>
+          <m:num>
+            <m:d>
+              <m:dPr>
+                <m:ctrlPr>
+                  <w:rPr>
+                    <w:rFonts w:ascii="Cambria Math" w:hAnsi="Cambria Math"/>
+                    <w:i/>
+                    <w:lang w:val="fr-FR"/>
+                  </w:rPr>
+                </m:ctrlPr>
+              </m:dPr>
+              <m:e>
+                <m:r>
+                  <w:rPr>
+                    <w:rFonts w:ascii="Cambria Math" w:hAnsi="Cambria Math"/>
+                    <w:lang w:val="fr-FR"/>
+                  </w:rPr>
+                  <m:t>nratio+1</m:t>
+                </m:r>
+              </m:e>
+            </m:d>
+          </m:num>
+          <m:den>
+            <m:r>
+              <w:rPr>
+                <w:rFonts w:ascii="Cambria Math" w:hAnsi="Cambria Math"/>
+                <w:color w:val="000000" w:themeColor="text1"/>
+                <w:lang w:val="fr-FR"/>
+              </w:rPr>
+              <m:t>2</m:t>
+            </m:r>
+            <m:r>
+              <w:rPr>
+                <w:rFonts w:ascii="Cambria Math" w:hAnsi="Cambria Math"/>
+                <w:lang w:val="fr-FR"/>
+              </w:rPr>
+              <m:t>×</m:t>
+            </m:r>
+            <m:rad>
+              <m:radPr>
+                <m:degHide m:val="1"/>
+                <m:ctrlPr>
+                  <w:rPr>
+                    <w:rFonts w:ascii="Cambria Math" w:hAnsi="Cambria Math"/>
+                    <w:i/>
+                    <w:lang w:val="fr-FR"/>
+                  </w:rPr>
+                </m:ctrlPr>
+              </m:radPr>
+              <m:deg/>
+              <m:e>
+                <m:r>
+                  <w:rPr>
+                    <w:rFonts w:ascii="Cambria Math" w:hAnsi="Cambria Math"/>
+                    <w:lang w:val="fr-FR"/>
+                  </w:rPr>
+                  <m:t>nratio</m:t>
+                </m:r>
+              </m:e>
+            </m:rad>
+          </m:den>
+        </m:f>
+      </m:oMath>
+    </w:p>
+    <w:p>
+      <w:pPr>
+        <w:rPr>
+          <w:color w:val="FF0000"/>
+          <w:lang w:val="fr-FR"/>
+        </w:rPr>
+      </w:pPr>
+      <w:r>
+        <w:rPr>
+          <w:color w:val="FF0000"/>
+          <w:lang w:val="fr-FR"/>
+        </w:rPr>
+        <w:t xml:space="preserve">It </w:t>
+      </w:r>
+      <w:proofErr w:type="spellStart"/>
+      <w:r>
+        <w:rPr>
+          <w:color w:val="FF0000"/>
+          <w:lang w:val="fr-FR"/>
+        </w:rPr>
+        <w:t>works</w:t>
+      </w:r>
+      <w:proofErr w:type="spellEnd"/>
+      <w:r>
+        <w:rPr>
+          <w:color w:val="FF0000"/>
+          <w:lang w:val="fr-FR"/>
+        </w:rPr>
+        <w:t xml:space="preserve"> as long as sd1=sd2. </w:t>
+      </w:r>
+    </w:p>
+    <w:p>
+      <w:pPr>
+        <w:rPr>
+          <w:rFonts w:ascii="Calibri" w:eastAsia="Calibri" w:hAnsi="Calibri" w:cs="Times New Roman"/>
+          <w:lang w:val="fr-FR"/>
+        </w:rPr>
+      </w:pPr>
+      <w:proofErr w:type="spellStart"/>
+      <w:r>
+        <w:rPr>
+          <w:lang w:val="fr-FR"/>
+        </w:rPr>
+        <w:t>Because</w:t>
+      </w:r>
+      <w:proofErr w:type="spellEnd"/>
+      <w:r>
+        <w:rPr>
+          <w:lang w:val="fr-FR"/>
+        </w:rPr>
+        <w:t xml:space="preserve"> </w:t>
+      </w:r>
+      <w:proofErr w:type="spellStart"/>
+      <w:r>
+        <w:rPr>
+          <w:lang w:val="fr-FR"/>
+        </w:rPr>
+        <w:t>we</w:t>
+      </w:r>
+      <w:proofErr w:type="spellEnd"/>
+      <w:r>
+        <w:rPr>
+          <w:lang w:val="fr-FR"/>
+        </w:rPr>
+        <w:t xml:space="preserve"> know </w:t>
+      </w:r>
+      <w:proofErr w:type="spellStart"/>
+      <w:r>
+        <w:rPr>
+          <w:lang w:val="fr-FR"/>
+        </w:rPr>
+        <w:t>that</w:t>
+      </w:r>
+      <w:proofErr w:type="spellEnd"/>
+      <w:r>
+        <w:rPr>
+          <w:lang w:val="fr-FR"/>
+        </w:rPr>
+        <w:t xml:space="preserve"> </w:t>
+      </w:r>
+      <w:proofErr w:type="spellStart"/>
+      <w:r>
+        <w:rPr>
+          <w:lang w:val="fr-FR"/>
+        </w:rPr>
+        <w:t>when</w:t>
+      </w:r>
+      <w:proofErr w:type="spellEnd"/>
+      <w:r>
+        <w:rPr>
+          <w:lang w:val="fr-FR"/>
+        </w:rPr>
+        <w:t xml:space="preserve"> n1=n2, </w:t>
+      </w:r>
+      <w:proofErr w:type="spellStart"/>
+      <w:r>
+        <w:rPr>
+          <w:rFonts w:ascii="Calibri" w:eastAsia="Calibri" w:hAnsi="Calibri" w:cs="Times New Roman"/>
+          <w:b/>
+          <w:lang w:val="fr-FR"/>
+        </w:rPr>
+        <w:t>Cohen’s</w:t>
+      </w:r>
+      <w:proofErr w:type="spellEnd"/>
+      <w:r>
+        <w:rPr>
+          <w:rFonts w:ascii="Calibri" w:eastAsia="Calibri" w:hAnsi="Calibri" w:cs="Times New Roman"/>
+          <w:b/>
+          <w:lang w:val="fr-FR"/>
+        </w:rPr>
+        <w:t xml:space="preserve"> </w:t>
+      </w:r>
+      <m:oMath>
+        <m:r>
+          <m:rPr>
+            <m:sty m:val="b"/>
+          </m:rPr>
+          <w:rPr>
+            <w:rFonts w:ascii="Cambria Math" w:hAnsi="Cambria Math" w:cstheme="minorHAnsi"/>
+            <w:lang w:val="fr-FR"/>
+          </w:rPr>
+          <m:t xml:space="preserve">δ= </m:t>
+        </m:r>
+        <m:r>
+          <m:rPr>
+            <m:sty m:val="bi"/>
+          </m:rPr>
+          <w:rPr>
+            <w:rFonts w:ascii="Cambria Math" w:eastAsiaTheme="minorEastAsia" w:hAnsi="Cambria Math"/>
+            <w:lang w:val="fr-FR"/>
+          </w:rPr>
+          <m:t>2×</m:t>
+        </m:r>
+      </m:oMath>
+      <w:r>
+        <w:rPr>
+          <w:rFonts w:ascii="Calibri" w:eastAsia="Calibri" w:hAnsi="Calibri" w:cs="Times New Roman"/>
+          <w:b/>
+          <w:lang w:val="fr-FR"/>
+        </w:rPr>
+        <w:t xml:space="preserve"> </w:t>
+      </w:r>
+      <w:proofErr w:type="gramStart"/>
+      <w:r>
+        <w:rPr>
+          <w:rFonts w:ascii="Calibri" w:eastAsia="Calibri" w:hAnsi="Calibri" w:cs="Times New Roman"/>
+          <w:b/>
+          <w:lang w:val="fr-FR"/>
+        </w:rPr>
+        <w:t xml:space="preserve">Shieh’s </w:t>
+      </w:r>
+      <w:proofErr w:type="gramEnd"/>
+      <m:oMath>
+        <m:r>
+          <m:rPr>
+            <m:sty m:val="b"/>
+          </m:rPr>
+          <w:rPr>
+            <w:rFonts w:ascii="Cambria Math" w:hAnsi="Cambria Math" w:cstheme="minorHAnsi"/>
+            <w:lang w:val="fr-FR"/>
+          </w:rPr>
+          <m:t>δ</m:t>
+        </m:r>
+      </m:oMath>
+      <w:r>
+        <w:rPr>
+          <w:rFonts w:ascii="Calibri" w:eastAsia="Calibri" w:hAnsi="Calibri" w:cs="Times New Roman"/>
+          <w:lang w:val="fr-FR"/>
+        </w:rPr>
+        <w:t xml:space="preserve">, </w:t>
+      </w:r>
+      <w:proofErr w:type="spellStart"/>
+      <w:r>
+        <w:rPr>
+          <w:rFonts w:ascii="Calibri" w:eastAsia="Calibri" w:hAnsi="Calibri" w:cs="Times New Roman"/>
+          <w:lang w:val="fr-FR"/>
+        </w:rPr>
+        <w:t>it</w:t>
+      </w:r>
+      <w:proofErr w:type="spellEnd"/>
+      <w:r>
+        <w:rPr>
+          <w:rFonts w:ascii="Calibri" w:eastAsia="Calibri" w:hAnsi="Calibri" w:cs="Times New Roman"/>
+          <w:lang w:val="fr-FR"/>
+        </w:rPr>
+        <w:t xml:space="preserve"> </w:t>
+      </w:r>
+      <w:proofErr w:type="spellStart"/>
+      <w:r>
+        <w:rPr>
+          <w:rFonts w:ascii="Calibri" w:eastAsia="Calibri" w:hAnsi="Calibri" w:cs="Times New Roman"/>
+          <w:lang w:val="fr-FR"/>
+        </w:rPr>
+        <w:t>means</w:t>
+      </w:r>
+      <w:proofErr w:type="spellEnd"/>
+      <w:r>
+        <w:rPr>
+          <w:rFonts w:ascii="Calibri" w:eastAsia="Calibri" w:hAnsi="Calibri" w:cs="Times New Roman"/>
+          <w:lang w:val="fr-FR"/>
+        </w:rPr>
+        <w:t xml:space="preserve"> </w:t>
+      </w:r>
+      <w:proofErr w:type="spellStart"/>
+      <w:r>
+        <w:rPr>
+          <w:rFonts w:ascii="Calibri" w:eastAsia="Calibri" w:hAnsi="Calibri" w:cs="Times New Roman"/>
+          <w:lang w:val="fr-FR"/>
+        </w:rPr>
+        <w:t>that</w:t>
+      </w:r>
+      <w:proofErr w:type="spellEnd"/>
+      <w:r>
+        <w:rPr>
+          <w:rFonts w:ascii="Calibri" w:eastAsia="Calibri" w:hAnsi="Calibri" w:cs="Times New Roman"/>
+          <w:lang w:val="fr-FR"/>
+        </w:rPr>
+        <w:t xml:space="preserve"> </w:t>
+      </w:r>
+      <w:proofErr w:type="spellStart"/>
+      <w:r>
+        <w:rPr>
+          <w:rFonts w:ascii="Calibri" w:eastAsia="Calibri" w:hAnsi="Calibri" w:cs="Times New Roman"/>
+          <w:lang w:val="fr-FR"/>
+        </w:rPr>
+        <w:t>when</w:t>
+      </w:r>
+      <w:proofErr w:type="spellEnd"/>
+      <w:r>
+        <w:rPr>
+          <w:rFonts w:ascii="Calibri" w:eastAsia="Calibri" w:hAnsi="Calibri" w:cs="Times New Roman"/>
+          <w:lang w:val="fr-FR"/>
+        </w:rPr>
+        <w:t xml:space="preserve"> sd1=sd2,</w:t>
+      </w:r>
+    </w:p>
+    <w:p>
+      <w:pPr>
+        <w:pBdr>
+          <w:top w:val="single" w:sz="4" w:space="1" w:color="auto"/>
+          <w:left w:val="single" w:sz="4" w:space="4" w:color="auto"/>
+          <w:bottom w:val="single" w:sz="4" w:space="1" w:color="auto"/>
+          <w:right w:val="single" w:sz="4" w:space="4" w:color="auto"/>
+        </w:pBdr>
+        <w:jc w:val="center"/>
+        <w:rPr>
+          <w:lang w:val="fr-FR"/>
+        </w:rPr>
+      </w:pPr>
       <w:bookmarkStart w:id="0" w:name="_GoBack"/>
       <w:bookmarkEnd w:id="0"/>
+      <w:proofErr w:type="spellStart"/>
+      <w:r>
+        <w:rPr>
+          <w:rFonts w:ascii="Calibri" w:eastAsia="Calibri" w:hAnsi="Calibri" w:cs="Times New Roman"/>
+          <w:b/>
+          <w:lang w:val="fr-FR"/>
+        </w:rPr>
+        <w:t>Cohen’s</w:t>
+      </w:r>
+      <w:proofErr w:type="spellEnd"/>
+      <w:r>
+        <w:rPr>
+          <w:rFonts w:ascii="Calibri" w:eastAsia="Calibri" w:hAnsi="Calibri" w:cs="Times New Roman"/>
+          <w:b/>
+          <w:lang w:val="fr-FR"/>
+        </w:rPr>
+        <w:t xml:space="preserve"> </w:t>
+      </w:r>
+      <m:oMath>
+        <m:r>
+          <m:rPr>
+            <m:sty m:val="b"/>
+          </m:rPr>
+          <w:rPr>
+            <w:rFonts w:ascii="Cambria Math" w:hAnsi="Cambria Math" w:cstheme="minorHAnsi"/>
+            <w:lang w:val="fr-FR"/>
+          </w:rPr>
+          <m:t xml:space="preserve">δ= </m:t>
+        </m:r>
+      </m:oMath>
+      <w:proofErr w:type="spellStart"/>
+      <w:r>
+        <w:rPr>
+          <w:rFonts w:ascii="Calibri" w:eastAsia="Calibri" w:hAnsi="Calibri" w:cs="Times New Roman"/>
+          <w:b/>
+          <w:lang w:val="fr-FR"/>
+        </w:rPr>
+        <w:t>Shieh’s</w:t>
+      </w:r>
+      <w:proofErr w:type="spellEnd"/>
+      <w:r>
+        <w:rPr>
+          <w:rFonts w:ascii="Calibri" w:eastAsia="Calibri" w:hAnsi="Calibri" w:cs="Times New Roman"/>
+          <w:b/>
+          <w:lang w:val="fr-FR"/>
+        </w:rPr>
+        <w:t xml:space="preserve"> </w:t>
+      </w:r>
+      <m:oMath>
+        <m:r>
+          <m:rPr>
+            <m:sty m:val="b"/>
+          </m:rPr>
+          <w:rPr>
+            <w:rFonts w:ascii="Cambria Math" w:hAnsi="Cambria Math" w:cstheme="minorHAnsi"/>
+            <w:lang w:val="fr-FR"/>
+          </w:rPr>
+          <m:t>δ</m:t>
+        </m:r>
+        <m:r>
+          <m:rPr>
+            <m:sty m:val="bi"/>
+          </m:rPr>
+          <w:rPr>
+            <w:rFonts w:ascii="Cambria Math" w:eastAsia="Calibri" w:hAnsi="Cambria Math" w:cs="Times New Roman"/>
+            <w:lang w:val="fr-FR"/>
+          </w:rPr>
+          <m:t>×</m:t>
+        </m:r>
+        <m:f>
+          <m:fPr>
+            <m:ctrlPr>
+              <w:rPr>
+                <w:rFonts w:ascii="Cambria Math" w:eastAsia="Calibri" w:hAnsi="Cambria Math" w:cs="Times New Roman"/>
+                <w:b/>
+                <w:i/>
+                <w:lang w:val="fr-FR"/>
+              </w:rPr>
+            </m:ctrlPr>
+          </m:fPr>
+          <m:num>
+            <m:r>
+              <m:rPr>
+                <m:sty m:val="bi"/>
+              </m:rPr>
+              <w:rPr>
+                <w:rFonts w:ascii="Cambria Math" w:eastAsia="Calibri" w:hAnsi="Cambria Math" w:cs="Times New Roman"/>
+                <w:lang w:val="fr-FR"/>
+              </w:rPr>
+              <m:t>nratio+1</m:t>
+            </m:r>
+          </m:num>
+          <m:den>
+            <m:rad>
+              <m:radPr>
+                <m:degHide m:val="1"/>
+                <m:ctrlPr>
+                  <w:rPr>
+                    <w:rFonts w:ascii="Cambria Math" w:eastAsia="Calibri" w:hAnsi="Cambria Math" w:cs="Times New Roman"/>
+                    <w:b/>
+                    <w:i/>
+                    <w:lang w:val="fr-FR"/>
+                  </w:rPr>
+                </m:ctrlPr>
+              </m:radPr>
+              <m:deg/>
+              <m:e>
+                <m:r>
+                  <m:rPr>
+                    <m:sty m:val="bi"/>
+                  </m:rPr>
+                  <w:rPr>
+                    <w:rFonts w:ascii="Cambria Math" w:eastAsia="Calibri" w:hAnsi="Cambria Math" w:cs="Times New Roman"/>
+                    <w:lang w:val="fr-FR"/>
+                  </w:rPr>
+                  <m:t>nratio</m:t>
+                </m:r>
+              </m:e>
+            </m:rad>
+          </m:den>
+        </m:f>
+      </m:oMath>
+    </w:p>
+    <w:p>
+      <w:pPr>
+        <w:rPr>
+          <w:lang w:val="fr-FR"/>
+        </w:rPr>
+      </w:pPr>
+      <w:proofErr w:type="spellStart"/>
+      <w:r>
+        <w:rPr>
+          <w:lang w:val="fr-FR"/>
+        </w:rPr>
+        <w:t>When</w:t>
+      </w:r>
+      <w:proofErr w:type="spellEnd"/>
+      <w:r>
+        <w:rPr>
+          <w:lang w:val="fr-FR"/>
+        </w:rPr>
+        <w:t xml:space="preserve"> </w:t>
+      </w:r>
+      <w:proofErr w:type="spellStart"/>
+      <w:r>
+        <w:rPr>
+          <w:lang w:val="fr-FR"/>
+        </w:rPr>
+        <w:t>using</w:t>
+      </w:r>
+      <w:proofErr w:type="spellEnd"/>
+      <w:r>
+        <w:rPr>
+          <w:lang w:val="fr-FR"/>
+        </w:rPr>
+        <w:t xml:space="preserve"> </w:t>
+      </w:r>
+      <w:proofErr w:type="spellStart"/>
+      <w:r>
+        <w:rPr>
+          <w:lang w:val="fr-FR"/>
+        </w:rPr>
+        <w:t>this</w:t>
+      </w:r>
+      <w:proofErr w:type="spellEnd"/>
+      <w:r>
+        <w:rPr>
+          <w:lang w:val="fr-FR"/>
+        </w:rPr>
+        <w:t xml:space="preserve"> formula, one has a </w:t>
+      </w:r>
+      <w:proofErr w:type="spellStart"/>
+      <w:r>
+        <w:rPr>
+          <w:lang w:val="fr-FR"/>
+        </w:rPr>
+        <w:t>measure</w:t>
+      </w:r>
+      <w:proofErr w:type="spellEnd"/>
+      <w:r>
+        <w:rPr>
+          <w:lang w:val="fr-FR"/>
+        </w:rPr>
+        <w:t xml:space="preserve"> </w:t>
+      </w:r>
+      <w:proofErr w:type="spellStart"/>
+      <w:r>
+        <w:rPr>
+          <w:lang w:val="fr-FR"/>
+        </w:rPr>
+        <w:t>that</w:t>
+      </w:r>
+      <w:proofErr w:type="spellEnd"/>
+      <w:r>
+        <w:rPr>
+          <w:lang w:val="fr-FR"/>
+        </w:rPr>
+        <w:t xml:space="preserve"> </w:t>
+      </w:r>
+      <w:proofErr w:type="spellStart"/>
+      <w:r>
+        <w:rPr>
+          <w:lang w:val="fr-FR"/>
+        </w:rPr>
+        <w:t>perfectly</w:t>
+      </w:r>
+      <w:proofErr w:type="spellEnd"/>
+      <w:r>
+        <w:rPr>
+          <w:lang w:val="fr-FR"/>
+        </w:rPr>
+        <w:t xml:space="preserve"> fit </w:t>
+      </w:r>
+      <w:proofErr w:type="spellStart"/>
+      <w:r>
+        <w:rPr>
+          <w:lang w:val="fr-FR"/>
+        </w:rPr>
+        <w:t>with</w:t>
+      </w:r>
+      <w:proofErr w:type="spellEnd"/>
+      <w:r>
+        <w:rPr>
+          <w:lang w:val="fr-FR"/>
+        </w:rPr>
+        <w:t xml:space="preserve"> </w:t>
+      </w:r>
+      <w:proofErr w:type="spellStart"/>
+      <w:r>
+        <w:rPr>
+          <w:lang w:val="fr-FR"/>
+        </w:rPr>
+        <w:t>Cohen’s</w:t>
+      </w:r>
+      <w:proofErr w:type="spellEnd"/>
+      <w:r>
+        <w:rPr>
+          <w:lang w:val="fr-FR"/>
+        </w:rPr>
+        <w:t xml:space="preserve"> d </w:t>
+      </w:r>
+      <w:proofErr w:type="spellStart"/>
+      <w:r>
+        <w:rPr>
+          <w:lang w:val="fr-FR"/>
+        </w:rPr>
+        <w:t>when</w:t>
+      </w:r>
+      <w:proofErr w:type="spellEnd"/>
+      <w:r>
+        <w:rPr>
+          <w:lang w:val="fr-FR"/>
+        </w:rPr>
+        <w:t xml:space="preserve"> </w:t>
+      </w:r>
+      <w:proofErr w:type="spellStart"/>
+      <w:r>
+        <w:rPr>
+          <w:lang w:val="fr-FR"/>
+        </w:rPr>
+        <w:t>there</w:t>
+      </w:r>
+      <w:proofErr w:type="spellEnd"/>
+      <w:r>
+        <w:rPr>
+          <w:lang w:val="fr-FR"/>
+        </w:rPr>
+        <w:t xml:space="preserve"> </w:t>
+      </w:r>
+      <w:proofErr w:type="spellStart"/>
+      <w:r>
+        <w:rPr>
+          <w:lang w:val="fr-FR"/>
+        </w:rPr>
+        <w:t>is</w:t>
+      </w:r>
+      <w:proofErr w:type="spellEnd"/>
+      <w:r>
+        <w:rPr>
+          <w:lang w:val="fr-FR"/>
+        </w:rPr>
+        <w:t xml:space="preserve"> </w:t>
+      </w:r>
+      <w:proofErr w:type="spellStart"/>
+      <w:r>
+        <w:rPr>
+          <w:lang w:val="fr-FR"/>
+        </w:rPr>
+        <w:t>homocedasticity</w:t>
+      </w:r>
+      <w:proofErr w:type="spellEnd"/>
+      <w:r>
+        <w:rPr>
+          <w:lang w:val="fr-FR"/>
+        </w:rPr>
+        <w:t xml:space="preserve">, but </w:t>
+      </w:r>
+      <w:proofErr w:type="spellStart"/>
+      <w:r>
+        <w:rPr>
+          <w:lang w:val="fr-FR"/>
+        </w:rPr>
+        <w:t>that</w:t>
+      </w:r>
+      <w:proofErr w:type="spellEnd"/>
+      <w:r>
+        <w:rPr>
+          <w:lang w:val="fr-FR"/>
+        </w:rPr>
+        <w:t xml:space="preserve"> </w:t>
+      </w:r>
+      <w:proofErr w:type="spellStart"/>
+      <w:r>
+        <w:rPr>
+          <w:lang w:val="fr-FR"/>
+        </w:rPr>
+        <w:t>does</w:t>
+      </w:r>
+      <w:proofErr w:type="spellEnd"/>
+      <w:r>
+        <w:rPr>
+          <w:lang w:val="fr-FR"/>
+        </w:rPr>
+        <w:t xml:space="preserve"> not fit </w:t>
+      </w:r>
+      <w:proofErr w:type="spellStart"/>
+      <w:r>
+        <w:rPr>
+          <w:lang w:val="fr-FR"/>
+        </w:rPr>
+        <w:t>with</w:t>
+      </w:r>
+      <w:proofErr w:type="spellEnd"/>
+      <w:r>
+        <w:rPr>
+          <w:lang w:val="fr-FR"/>
+        </w:rPr>
+        <w:t xml:space="preserve"> </w:t>
+      </w:r>
+      <w:proofErr w:type="spellStart"/>
+      <w:r>
+        <w:rPr>
+          <w:lang w:val="fr-FR"/>
+        </w:rPr>
+        <w:t>Cohen’s</w:t>
+      </w:r>
+      <w:proofErr w:type="spellEnd"/>
+      <w:r>
+        <w:rPr>
+          <w:lang w:val="fr-FR"/>
+        </w:rPr>
+        <w:t xml:space="preserve"> d </w:t>
+      </w:r>
+      <w:proofErr w:type="spellStart"/>
+      <w:r>
+        <w:rPr>
+          <w:lang w:val="fr-FR"/>
+        </w:rPr>
+        <w:t>hen</w:t>
+      </w:r>
+      <w:proofErr w:type="spellEnd"/>
+      <w:r>
+        <w:rPr>
+          <w:lang w:val="fr-FR"/>
+        </w:rPr>
+        <w:t xml:space="preserve"> </w:t>
+      </w:r>
+      <w:proofErr w:type="spellStart"/>
+      <w:r>
+        <w:rPr>
+          <w:lang w:val="fr-FR"/>
+        </w:rPr>
+        <w:t>there</w:t>
+      </w:r>
+      <w:proofErr w:type="spellEnd"/>
+      <w:r>
+        <w:rPr>
+          <w:lang w:val="fr-FR"/>
+        </w:rPr>
+        <w:t xml:space="preserve"> </w:t>
+      </w:r>
+      <w:proofErr w:type="spellStart"/>
+      <w:r>
+        <w:rPr>
+          <w:lang w:val="fr-FR"/>
+        </w:rPr>
+        <w:t>is</w:t>
+      </w:r>
+      <w:proofErr w:type="spellEnd"/>
+      <w:r>
+        <w:rPr>
+          <w:lang w:val="fr-FR"/>
+        </w:rPr>
+        <w:t xml:space="preserve"> </w:t>
+      </w:r>
+      <w:proofErr w:type="spellStart"/>
+      <w:r>
+        <w:rPr>
+          <w:lang w:val="fr-FR"/>
+        </w:rPr>
+        <w:t>heteroscedasticity</w:t>
+      </w:r>
+      <w:proofErr w:type="spellEnd"/>
+      <w:r>
+        <w:rPr>
+          <w:lang w:val="fr-FR"/>
+        </w:rPr>
+        <w:t xml:space="preserve">, </w:t>
+      </w:r>
+      <w:proofErr w:type="spellStart"/>
+      <w:r>
+        <w:rPr>
+          <w:lang w:val="fr-FR"/>
+        </w:rPr>
+        <w:t>which</w:t>
+      </w:r>
+      <w:proofErr w:type="spellEnd"/>
+      <w:r>
+        <w:rPr>
+          <w:lang w:val="fr-FR"/>
+        </w:rPr>
+        <w:t xml:space="preserve"> </w:t>
+      </w:r>
+      <w:proofErr w:type="spellStart"/>
+      <w:r>
+        <w:rPr>
+          <w:lang w:val="fr-FR"/>
+        </w:rPr>
+        <w:t>is</w:t>
+      </w:r>
+      <w:proofErr w:type="spellEnd"/>
+      <w:r>
+        <w:rPr>
+          <w:lang w:val="fr-FR"/>
+        </w:rPr>
+        <w:t xml:space="preserve"> </w:t>
+      </w:r>
+      <w:proofErr w:type="spellStart"/>
+      <w:r>
+        <w:rPr>
+          <w:lang w:val="fr-FR"/>
+        </w:rPr>
+        <w:t>exactly</w:t>
+      </w:r>
+      <w:proofErr w:type="spellEnd"/>
+      <w:r>
+        <w:rPr>
+          <w:lang w:val="fr-FR"/>
+        </w:rPr>
+        <w:t xml:space="preserve"> </w:t>
+      </w:r>
+      <w:proofErr w:type="spellStart"/>
+      <w:r>
+        <w:rPr>
+          <w:lang w:val="fr-FR"/>
+        </w:rPr>
+        <w:t>what</w:t>
+      </w:r>
+      <w:proofErr w:type="spellEnd"/>
+      <w:r>
+        <w:rPr>
+          <w:lang w:val="fr-FR"/>
+        </w:rPr>
+        <w:t xml:space="preserve"> </w:t>
+      </w:r>
+      <w:proofErr w:type="spellStart"/>
+      <w:r>
+        <w:rPr>
+          <w:lang w:val="fr-FR"/>
+        </w:rPr>
+        <w:t>we</w:t>
+      </w:r>
+      <w:proofErr w:type="spellEnd"/>
+      <w:r>
+        <w:rPr>
+          <w:lang w:val="fr-FR"/>
+        </w:rPr>
+        <w:t xml:space="preserve"> </w:t>
+      </w:r>
+      <w:proofErr w:type="spellStart"/>
+      <w:r>
+        <w:rPr>
+          <w:lang w:val="fr-FR"/>
+        </w:rPr>
+        <w:t>want</w:t>
+      </w:r>
+      <w:proofErr w:type="spellEnd"/>
+      <w:r>
+        <w:rPr>
+          <w:lang w:val="fr-FR"/>
+        </w:rPr>
+        <w:t> !</w:t>
+      </w:r>
+    </w:p>
+    <w:p>
+      <w:pPr>
+        <w:pStyle w:val="Paragraphedeliste"/>
+        <w:numPr>
+          <w:ilvl w:val="0"/>
+          <w:numId w:val="2"/>
+        </w:numPr>
+        <w:rPr>
+          <w:lang w:val="fr-FR"/>
+        </w:rPr>
+      </w:pPr>
+      <w:r>
+        <w:rPr>
+          <w:lang w:val="fr-FR"/>
+        </w:rPr>
+        <w:t xml:space="preserve">The question </w:t>
+      </w:r>
+      <w:proofErr w:type="spellStart"/>
+      <w:r>
+        <w:rPr>
+          <w:lang w:val="fr-FR"/>
+        </w:rPr>
+        <w:t>is</w:t>
+      </w:r>
+      <w:proofErr w:type="spellEnd"/>
+      <w:r>
+        <w:rPr>
+          <w:lang w:val="fr-FR"/>
+        </w:rPr>
+        <w:t xml:space="preserve"> : </w:t>
+      </w:r>
+      <w:proofErr w:type="spellStart"/>
+      <w:r>
+        <w:rPr>
+          <w:lang w:val="fr-FR"/>
+        </w:rPr>
+        <w:t>does</w:t>
+      </w:r>
+      <w:proofErr w:type="spellEnd"/>
+      <w:r>
+        <w:rPr>
+          <w:lang w:val="fr-FR"/>
+        </w:rPr>
+        <w:t xml:space="preserve"> </w:t>
+      </w:r>
+      <w:proofErr w:type="spellStart"/>
+      <w:r>
+        <w:rPr>
+          <w:lang w:val="fr-FR"/>
+        </w:rPr>
+        <w:t>this</w:t>
+      </w:r>
+      <w:proofErr w:type="spellEnd"/>
+      <w:r>
+        <w:rPr>
+          <w:lang w:val="fr-FR"/>
+        </w:rPr>
+        <w:t xml:space="preserve"> new </w:t>
+      </w:r>
+      <w:proofErr w:type="spellStart"/>
+      <w:r>
+        <w:rPr>
+          <w:lang w:val="fr-FR"/>
+        </w:rPr>
+        <w:t>measure</w:t>
+      </w:r>
+      <w:proofErr w:type="spellEnd"/>
+      <w:r>
+        <w:rPr>
+          <w:lang w:val="fr-FR"/>
+        </w:rPr>
+        <w:t xml:space="preserve"> </w:t>
+      </w:r>
+      <w:proofErr w:type="spellStart"/>
+      <w:r>
+        <w:rPr>
+          <w:lang w:val="fr-FR"/>
+        </w:rPr>
+        <w:t>meet</w:t>
+      </w:r>
+      <w:proofErr w:type="spellEnd"/>
+      <w:r>
+        <w:rPr>
+          <w:lang w:val="fr-FR"/>
+        </w:rPr>
+        <w:t xml:space="preserve"> all </w:t>
+      </w:r>
+      <w:proofErr w:type="spellStart"/>
+      <w:r>
+        <w:rPr>
+          <w:lang w:val="fr-FR"/>
+        </w:rPr>
+        <w:t>required</w:t>
+      </w:r>
+      <w:proofErr w:type="spellEnd"/>
+      <w:r>
+        <w:rPr>
+          <w:lang w:val="fr-FR"/>
+        </w:rPr>
+        <w:t xml:space="preserve"> </w:t>
+      </w:r>
+      <w:proofErr w:type="spellStart"/>
+      <w:r>
+        <w:rPr>
+          <w:lang w:val="fr-FR"/>
+        </w:rPr>
+        <w:t>mathematical</w:t>
+      </w:r>
+      <w:proofErr w:type="spellEnd"/>
+      <w:r>
+        <w:rPr>
+          <w:lang w:val="fr-FR"/>
+        </w:rPr>
+        <w:t xml:space="preserve"> </w:t>
+      </w:r>
+      <w:proofErr w:type="spellStart"/>
+      <w:r>
+        <w:rPr>
+          <w:lang w:val="fr-FR"/>
+        </w:rPr>
+        <w:t>properties</w:t>
+      </w:r>
+      <w:proofErr w:type="spellEnd"/>
+      <w:r>
+        <w:rPr>
+          <w:lang w:val="fr-FR"/>
+        </w:rPr>
+        <w:t xml:space="preserve"> met by </w:t>
+      </w:r>
+      <w:proofErr w:type="spellStart"/>
+      <w:r>
+        <w:rPr>
+          <w:lang w:val="fr-FR"/>
+        </w:rPr>
+        <w:t>Shieh’s</w:t>
+      </w:r>
+      <w:proofErr w:type="spellEnd"/>
+      <w:r>
+        <w:rPr>
+          <w:lang w:val="fr-FR"/>
+        </w:rPr>
+        <w:t xml:space="preserve"> d?  </w:t>
+      </w:r>
+    </w:p>
+    <w:p>
+      <w:pPr>
+        <w:pStyle w:val="Paragraphedeliste"/>
+        <w:rPr>
+          <w:lang w:val="fr-FR"/>
+        </w:rPr>
+      </w:pPr>
     </w:p>
     <w:sectPr>
       <w:pgSz w:w="11906" w:h="16838"/>
@@ -4140,8 +6539,124 @@
       </w:rPr>
     </w:lvl>
   </w:abstractNum>
+  <w:abstractNum w:abstractNumId="1">
+    <w:nsid w:val="3F9A4440"/>
+    <w:multiLevelType w:val="hybridMultilevel"/>
+    <w:tmpl w:val="3AD42752"/>
+    <w:lvl w:ilvl="0" w:tplc="9984D36A">
+      <w:start w:val="16"/>
+      <w:numFmt w:val="bullet"/>
+      <w:lvlText w:val=""/>
+      <w:lvlJc w:val="left"/>
+      <w:pPr>
+        <w:ind w:left="720" w:hanging="360"/>
+      </w:pPr>
+      <w:rPr>
+        <w:rFonts w:ascii="Wingdings" w:eastAsiaTheme="minorHAnsi" w:hAnsi="Wingdings" w:cstheme="minorBidi" w:hint="default"/>
+      </w:rPr>
+    </w:lvl>
+    <w:lvl w:ilvl="1" w:tplc="080C0003" w:tentative="1">
+      <w:start w:val="1"/>
+      <w:numFmt w:val="bullet"/>
+      <w:lvlText w:val="o"/>
+      <w:lvlJc w:val="left"/>
+      <w:pPr>
+        <w:ind w:left="1440" w:hanging="360"/>
+      </w:pPr>
+      <w:rPr>
+        <w:rFonts w:ascii="Courier New" w:hAnsi="Courier New" w:cs="Courier New" w:hint="default"/>
+      </w:rPr>
+    </w:lvl>
+    <w:lvl w:ilvl="2" w:tplc="080C0005" w:tentative="1">
+      <w:start w:val="1"/>
+      <w:numFmt w:val="bullet"/>
+      <w:lvlText w:val=""/>
+      <w:lvlJc w:val="left"/>
+      <w:pPr>
+        <w:ind w:left="2160" w:hanging="360"/>
+      </w:pPr>
+      <w:rPr>
+        <w:rFonts w:ascii="Wingdings" w:hAnsi="Wingdings" w:hint="default"/>
+      </w:rPr>
+    </w:lvl>
+    <w:lvl w:ilvl="3" w:tplc="080C0001" w:tentative="1">
+      <w:start w:val="1"/>
+      <w:numFmt w:val="bullet"/>
+      <w:lvlText w:val=""/>
+      <w:lvlJc w:val="left"/>
+      <w:pPr>
+        <w:ind w:left="2880" w:hanging="360"/>
+      </w:pPr>
+      <w:rPr>
+        <w:rFonts w:ascii="Symbol" w:hAnsi="Symbol" w:hint="default"/>
+      </w:rPr>
+    </w:lvl>
+    <w:lvl w:ilvl="4" w:tplc="080C0003" w:tentative="1">
+      <w:start w:val="1"/>
+      <w:numFmt w:val="bullet"/>
+      <w:lvlText w:val="o"/>
+      <w:lvlJc w:val="left"/>
+      <w:pPr>
+        <w:ind w:left="3600" w:hanging="360"/>
+      </w:pPr>
+      <w:rPr>
+        <w:rFonts w:ascii="Courier New" w:hAnsi="Courier New" w:cs="Courier New" w:hint="default"/>
+      </w:rPr>
+    </w:lvl>
+    <w:lvl w:ilvl="5" w:tplc="080C0005" w:tentative="1">
+      <w:start w:val="1"/>
+      <w:numFmt w:val="bullet"/>
+      <w:lvlText w:val=""/>
+      <w:lvlJc w:val="left"/>
+      <w:pPr>
+        <w:ind w:left="4320" w:hanging="360"/>
+      </w:pPr>
+      <w:rPr>
+        <w:rFonts w:ascii="Wingdings" w:hAnsi="Wingdings" w:hint="default"/>
+      </w:rPr>
+    </w:lvl>
+    <w:lvl w:ilvl="6" w:tplc="080C0001" w:tentative="1">
+      <w:start w:val="1"/>
+      <w:numFmt w:val="bullet"/>
+      <w:lvlText w:val=""/>
+      <w:lvlJc w:val="left"/>
+      <w:pPr>
+        <w:ind w:left="5040" w:hanging="360"/>
+      </w:pPr>
+      <w:rPr>
+        <w:rFonts w:ascii="Symbol" w:hAnsi="Symbol" w:hint="default"/>
+      </w:rPr>
+    </w:lvl>
+    <w:lvl w:ilvl="7" w:tplc="080C0003" w:tentative="1">
+      <w:start w:val="1"/>
+      <w:numFmt w:val="bullet"/>
+      <w:lvlText w:val="o"/>
+      <w:lvlJc w:val="left"/>
+      <w:pPr>
+        <w:ind w:left="5760" w:hanging="360"/>
+      </w:pPr>
+      <w:rPr>
+        <w:rFonts w:ascii="Courier New" w:hAnsi="Courier New" w:cs="Courier New" w:hint="default"/>
+      </w:rPr>
+    </w:lvl>
+    <w:lvl w:ilvl="8" w:tplc="080C0005" w:tentative="1">
+      <w:start w:val="1"/>
+      <w:numFmt w:val="bullet"/>
+      <w:lvlText w:val=""/>
+      <w:lvlJc w:val="left"/>
+      <w:pPr>
+        <w:ind w:left="6480" w:hanging="360"/>
+      </w:pPr>
+      <w:rPr>
+        <w:rFonts w:ascii="Wingdings" w:hAnsi="Wingdings" w:hint="default"/>
+      </w:rPr>
+    </w:lvl>
+  </w:abstractNum>
   <w:num w:numId="1">
     <w:abstractNumId w:val="0"/>
+  </w:num>
+  <w:num w:numId="2">
+    <w:abstractNumId w:val="1"/>
   </w:num>
 </w:numbering>
 </file>

</xml_diff>